<commit_message>
Edit report, add data
</commit_message>
<xml_diff>
--- a/reports/05 - Final Report.docx
+++ b/reports/05 - Final Report.docx
@@ -109,19 +109,43 @@
         <w:t xml:space="preserve"> rough idea of the strength of a grade of steel </w:t>
       </w:r>
       <w:r>
-        <w:t xml:space="preserve">prior to it being manufactured. In this project, I create a </w:t>
+        <w:t>prior to it being manufactured. In this project,</w:t>
+      </w:r>
+      <w:r>
+        <w:t xml:space="preserve"> A</w:t>
+      </w:r>
+      <w:r>
+        <w:t xml:space="preserve"> </w:t>
       </w:r>
       <w:r>
         <w:t xml:space="preserve">regression </w:t>
       </w:r>
       <w:r>
-        <w:t>model that estimate</w:t>
+        <w:t xml:space="preserve">model </w:t>
+      </w:r>
+      <w:r>
+        <w:t xml:space="preserve">was created </w:t>
+      </w:r>
+      <w:r>
+        <w:t>that estimate</w:t>
       </w:r>
       <w:r>
         <w:t>s</w:t>
       </w:r>
       <w:r>
-        <w:t xml:space="preserve"> the strength of a grade of steel solely based on its </w:t>
+        <w:t xml:space="preserve"> the strength of a steel </w:t>
+      </w:r>
+      <w:r>
+        <w:t xml:space="preserve">sample </w:t>
+      </w:r>
+      <w:r>
+        <w:t>based</w:t>
+      </w:r>
+      <w:r>
+        <w:t xml:space="preserve"> solely</w:t>
+      </w:r>
+      <w:r>
+        <w:t xml:space="preserve"> on its </w:t>
       </w:r>
       <w:r>
         <w:t>alloying</w:t>
@@ -153,7 +177,13 @@
         <w:spacing w:line="360" w:lineRule="auto"/>
       </w:pPr>
       <w:r>
-        <w:t>Polycrystalline materials are a group of bonded crystals that all point in different directions as it can be seen below:</w:t>
+        <w:t xml:space="preserve">Polycrystalline materials are a group of bonded crystals that all point in different directions as </w:t>
+      </w:r>
+      <w:r>
+        <w:t>shown</w:t>
+      </w:r>
+      <w:r>
+        <w:t xml:space="preserve"> below:</w:t>
       </w:r>
     </w:p>
     <w:p>
@@ -312,7 +342,20 @@
         <w:spacing w:line="360" w:lineRule="auto"/>
         <w:ind w:firstLine="720"/>
       </w:pPr>
-      <w:r>
+    </w:p>
+    <w:p>
+      <w:pPr>
+        <w:spacing w:line="360" w:lineRule="auto"/>
+        <w:ind w:firstLine="720"/>
+      </w:pPr>
+    </w:p>
+    <w:p>
+      <w:pPr>
+        <w:spacing w:line="360" w:lineRule="auto"/>
+        <w:ind w:firstLine="720"/>
+      </w:pPr>
+      <w:r>
+        <w:lastRenderedPageBreak/>
         <w:t>In a metallurgical setting, crystals are commonly referred to as grains.</w:t>
       </w:r>
       <w:r>
@@ -329,7 +372,6 @@
           <w:noProof/>
           <w:color w:val="000000"/>
         </w:rPr>
-        <w:lastRenderedPageBreak/>
         <w:drawing>
           <wp:anchor distT="0" distB="0" distL="114300" distR="114300" simplePos="0" relativeHeight="251673600" behindDoc="1" locked="0" layoutInCell="1" allowOverlap="1" wp14:anchorId="4C48F8D3" wp14:editId="4D01C9A8">
             <wp:simplePos x="0" y="0"/>
@@ -440,7 +482,21 @@
         <w:ind w:firstLine="720"/>
       </w:pPr>
       <w:r>
-        <w:t>Adding elements to Iron can change the size and shape of these grains while also resulting in the creation of new phases. The addition of alloying elements can also stretch or compress the crystal lattice of the steel which can provide some benefit. All these tweaks can result in improved strength.</w:t>
+        <w:t xml:space="preserve">Adding elements to Iron can change the size and shape of these grains while also resulting in the creation of new phases. The addition of alloying elements can also stretch or compress the crystal lattice of the steel which can provide some benefit. </w:t>
+      </w:r>
+      <w:proofErr w:type="gramStart"/>
+      <w:r>
+        <w:t xml:space="preserve">All </w:t>
+      </w:r>
+      <w:r>
+        <w:t>of</w:t>
+      </w:r>
+      <w:proofErr w:type="gramEnd"/>
+      <w:r>
+        <w:t xml:space="preserve"> these changes </w:t>
+      </w:r>
+      <w:r>
+        <w:t>can result in improved strength.</w:t>
       </w:r>
     </w:p>
     <w:p>
@@ -452,29 +508,27 @@
     <w:p>
       <w:pPr>
         <w:pStyle w:val="Heading1"/>
-      </w:pPr>
-      <w:r>
-        <w:t>1.0 Data</w:t>
-      </w:r>
-    </w:p>
-    <w:p>
-      <w:pPr>
-        <w:spacing w:line="360" w:lineRule="auto"/>
-      </w:pPr>
-    </w:p>
-    <w:p>
-      <w:pPr>
-        <w:spacing w:line="360" w:lineRule="auto"/>
-        <w:ind w:firstLine="720"/>
-      </w:pPr>
-      <w:r>
-        <w:t xml:space="preserve">Steel chemistry data was collected from the machine learning data </w:t>
-      </w:r>
-      <w:proofErr w:type="gramStart"/>
-      <w:r>
-        <w:t>repository</w:t>
-      </w:r>
-      <w:proofErr w:type="gramEnd"/>
+        <w:numPr>
+          <w:ilvl w:val="0"/>
+          <w:numId w:val="4"/>
+        </w:numPr>
+      </w:pPr>
+      <w:r>
+        <w:t>Data</w:t>
+      </w:r>
+    </w:p>
+    <w:p/>
+    <w:p>
+      <w:pPr>
+        <w:spacing w:line="360" w:lineRule="auto"/>
+        <w:ind w:firstLine="720"/>
+      </w:pPr>
+      <w:r>
+        <w:t>Steel chemistry data was collected from the machine learning data repository</w:t>
+      </w:r>
+      <w:r>
+        <w:t>,</w:t>
+      </w:r>
     </w:p>
     <w:p>
       <w:pPr>
@@ -485,13 +539,13 @@
           <w:noProof/>
         </w:rPr>
         <w:drawing>
-          <wp:anchor distT="0" distB="0" distL="114300" distR="114300" simplePos="0" relativeHeight="251659264" behindDoc="1" locked="0" layoutInCell="1" allowOverlap="1" wp14:anchorId="0493BEE0" wp14:editId="330E550B">
+          <wp:anchor distT="0" distB="0" distL="114300" distR="114300" simplePos="0" relativeHeight="251659264" behindDoc="1" locked="0" layoutInCell="1" allowOverlap="1" wp14:anchorId="0493BEE0" wp14:editId="36DA4091">
             <wp:simplePos x="0" y="0"/>
             <wp:positionH relativeFrom="column">
               <wp:posOffset>-63500</wp:posOffset>
             </wp:positionH>
             <wp:positionV relativeFrom="paragraph">
-              <wp:posOffset>872399</wp:posOffset>
+              <wp:posOffset>638175</wp:posOffset>
             </wp:positionV>
             <wp:extent cx="5943600" cy="1175385"/>
             <wp:effectExtent l="12700" t="12700" r="12700" b="18415"/>
@@ -562,7 +616,13 @@
         </w:r>
       </w:hyperlink>
       <w:r>
-        <w:t>. It consists of 915 samples of steel each with its respective steel chemistry and strength parameters. An example of the dataset is shown below:</w:t>
+        <w:t>. It consists of 915 samples of steel each with its respective steel chemistry and strength parameters. A</w:t>
+      </w:r>
+      <w:r>
+        <w:t xml:space="preserve"> sample</w:t>
+      </w:r>
+      <w:r>
+        <w:t xml:space="preserve"> of the dataset is shown below:</w:t>
       </w:r>
     </w:p>
     <w:p>
@@ -621,6 +681,7 @@
         <w:spacing w:line="360" w:lineRule="auto"/>
       </w:pPr>
       <w:r>
+        <w:lastRenderedPageBreak/>
         <w:tab/>
       </w:r>
       <w:r>
@@ -630,11 +691,7 @@
         <w:t>,</w:t>
       </w:r>
       <w:r>
-        <w:t xml:space="preserve"> the temperatures the samples </w:t>
-      </w:r>
-      <w:r>
-        <w:lastRenderedPageBreak/>
-        <w:t>were pulled ranged from 27</w:t>
+        <w:t xml:space="preserve"> the temperatures the samples were pulled ranged from 27</w:t>
       </w:r>
       <w:r>
         <w:t>º</w:t>
@@ -711,13 +768,13 @@
           <w:noProof/>
         </w:rPr>
         <w:drawing>
-          <wp:anchor distT="0" distB="0" distL="114300" distR="114300" simplePos="0" relativeHeight="251660288" behindDoc="1" locked="0" layoutInCell="1" allowOverlap="1" wp14:anchorId="47E14D47" wp14:editId="295E852B">
+          <wp:anchor distT="0" distB="0" distL="114300" distR="114300" simplePos="0" relativeHeight="251660288" behindDoc="1" locked="0" layoutInCell="1" allowOverlap="1" wp14:anchorId="47E14D47" wp14:editId="68ABA03F">
             <wp:simplePos x="0" y="0"/>
             <wp:positionH relativeFrom="column">
               <wp:posOffset>-86995</wp:posOffset>
             </wp:positionH>
             <wp:positionV relativeFrom="paragraph">
-              <wp:posOffset>528774</wp:posOffset>
+              <wp:posOffset>651265</wp:posOffset>
             </wp:positionV>
             <wp:extent cx="5943600" cy="3966210"/>
             <wp:effectExtent l="0" t="0" r="0" b="0"/>
@@ -781,10 +838,10 @@
         <w:t>patterns</w:t>
       </w:r>
       <w:r>
-        <w:t xml:space="preserve"> in the data therefore a heatmap was created</w:t>
-      </w:r>
-      <w:r>
-        <w:t xml:space="preserve"> as shown below:</w:t>
+        <w:t xml:space="preserve"> in the data</w:t>
+      </w:r>
+      <w:r>
+        <w:t>. A heatmap was created with the correlations of each feature to the four potential target variables:</w:t>
       </w:r>
       <w:r>
         <w:tab/>
@@ -820,6 +877,7 @@
         <w:ind w:firstLine="720"/>
       </w:pPr>
       <w:r>
+        <w:lastRenderedPageBreak/>
         <w:t xml:space="preserve">The elements that </w:t>
       </w:r>
       <w:r>
@@ -832,7 +890,13 @@
         <w:t>re</w:t>
       </w:r>
       <w:r>
-        <w:t xml:space="preserve"> Vanadium (v), Molyb</w:t>
+        <w:t xml:space="preserve"> Vanadium (</w:t>
+      </w:r>
+      <w:r>
+        <w:t>V</w:t>
+      </w:r>
+      <w:r>
+        <w:t>), Molyb</w:t>
       </w:r>
       <w:r>
         <w:t>d</w:t>
@@ -840,39 +904,29 @@
       <w:r>
         <w:t>enum (</w:t>
       </w:r>
-      <w:proofErr w:type="spellStart"/>
-      <w:r>
-        <w:t>mo</w:t>
-      </w:r>
-      <w:proofErr w:type="spellEnd"/>
-      <w:r>
-        <w:t>), Nickel (</w:t>
-      </w:r>
-      <w:proofErr w:type="spellStart"/>
-      <w:r>
-        <w:t>ni</w:t>
-      </w:r>
-      <w:proofErr w:type="spellEnd"/>
-      <w:r>
-        <w:t>) and Manganese (</w:t>
-      </w:r>
-      <w:proofErr w:type="spellStart"/>
-      <w:r>
-        <w:t>mn</w:t>
-      </w:r>
-      <w:proofErr w:type="spellEnd"/>
-      <w:r>
-        <w:t>). Surprisingly</w:t>
+      <w:r>
+        <w:t>M</w:t>
+      </w:r>
+      <w:r>
+        <w:t>o), Nickel (</w:t>
+      </w:r>
+      <w:r>
+        <w:t>N</w:t>
+      </w:r>
+      <w:r>
+        <w:t>i) and Manganese (</w:t>
+      </w:r>
+      <w:r>
+        <w:t>M</w:t>
+      </w:r>
+      <w:r>
+        <w:t>n). Surprisingly</w:t>
       </w:r>
       <w:r>
         <w:t>,</w:t>
       </w:r>
       <w:r>
-        <w:t xml:space="preserve"> Carbon doesn't have a huge role to play </w:t>
-      </w:r>
-      <w:r>
-        <w:lastRenderedPageBreak/>
-        <w:t>in determining strength. There are no elements that</w:t>
+        <w:t xml:space="preserve"> Carbon doesn't have a huge role to play in determining strength. There are no elements that</w:t>
       </w:r>
       <w:r>
         <w:t xml:space="preserve"> </w:t>
@@ -1051,10 +1105,80 @@
         <w:ind w:firstLine="720"/>
       </w:pPr>
       <w:r>
-        <w:t>The remaining data was split into training and test sets and the X datasets were transformed using a Standard Scaler</w:t>
-      </w:r>
-      <w:r>
-        <w:t>.</w:t>
+        <w:t>The remaining data was split into training</w:t>
+      </w:r>
+      <w:r>
+        <w:t xml:space="preserve">, </w:t>
+      </w:r>
+      <w:r>
+        <w:t>test</w:t>
+      </w:r>
+      <w:r>
+        <w:t xml:space="preserve"> and validation sets with a 0.7:0.2:0.1 split respectively.</w:t>
+      </w:r>
+      <w:r>
+        <w:t xml:space="preserve"> </w:t>
+      </w:r>
+      <w:r>
+        <w:t>A validation set was created to assess the model’s performance more</w:t>
+      </w:r>
+      <w:r>
+        <w:t xml:space="preserve"> robustly.</w:t>
+      </w:r>
+      <w:r>
+        <w:t xml:space="preserve"> </w:t>
+      </w:r>
+      <w:r>
+        <w:t>All</w:t>
+      </w:r>
+      <w:r>
+        <w:t xml:space="preserve"> </w:t>
+      </w:r>
+      <w:r>
+        <w:t>features, X</w:t>
+      </w:r>
+      <w:r>
+        <w:t xml:space="preserve"> data</w:t>
+      </w:r>
+      <w:r>
+        <w:t>,</w:t>
+      </w:r>
+      <w:r>
+        <w:t xml:space="preserve"> w</w:t>
+      </w:r>
+      <w:r>
+        <w:t xml:space="preserve">ere fit and transformed on </w:t>
+      </w:r>
+      <w:proofErr w:type="spellStart"/>
+      <w:r>
+        <w:t>X_train</w:t>
+      </w:r>
+      <w:proofErr w:type="spellEnd"/>
+      <w:r>
+        <w:t xml:space="preserve"> </w:t>
+      </w:r>
+      <w:r>
+        <w:lastRenderedPageBreak/>
+        <w:t>using a Standard Scaler</w:t>
+      </w:r>
+      <w:r>
+        <w:t xml:space="preserve"> and were transformed on </w:t>
+      </w:r>
+      <w:proofErr w:type="spellStart"/>
+      <w:r>
+        <w:t>X_val</w:t>
+      </w:r>
+      <w:proofErr w:type="spellEnd"/>
+      <w:r>
+        <w:t xml:space="preserve"> and </w:t>
+      </w:r>
+      <w:proofErr w:type="spellStart"/>
+      <w:r>
+        <w:t>X_test</w:t>
+      </w:r>
+      <w:proofErr w:type="spellEnd"/>
+      <w:r>
+        <w:t xml:space="preserve">. The y data, target variable, were kept as is. </w:t>
       </w:r>
     </w:p>
     <w:p>
@@ -1063,7 +1187,6 @@
         <w:spacing w:line="360" w:lineRule="auto"/>
       </w:pPr>
       <w:r>
-        <w:lastRenderedPageBreak/>
         <w:t>5.0 Modelling</w:t>
       </w:r>
     </w:p>
@@ -1245,7 +1368,21 @@
       </w:r>
       <w:proofErr w:type="gramEnd"/>
       <w:r>
+        <w:t xml:space="preserve"> in this report</w:t>
+      </w:r>
+      <w:r>
         <w:t>.</w:t>
+      </w:r>
+      <w:r>
+        <w:t xml:space="preserve"> The reason why </w:t>
+      </w:r>
+      <w:proofErr w:type="spellStart"/>
+      <w:r>
+        <w:t>XGBoost</w:t>
+      </w:r>
+      <w:proofErr w:type="spellEnd"/>
+      <w:r>
+        <w:t xml:space="preserve"> was not chosen to be in the ensemble will also be explained further down. </w:t>
       </w:r>
     </w:p>
     <w:p>
@@ -1300,6 +1437,7 @@
       </w:pPr>
       <w:proofErr w:type="spellStart"/>
       <w:r>
+        <w:lastRenderedPageBreak/>
         <w:t>LightGBM</w:t>
       </w:r>
       <w:proofErr w:type="spellEnd"/>
@@ -1341,7 +1479,6 @@
         <w:rPr>
           <w:noProof/>
         </w:rPr>
-        <w:lastRenderedPageBreak/>
         <w:drawing>
           <wp:anchor distT="0" distB="0" distL="114300" distR="114300" simplePos="0" relativeHeight="251666432" behindDoc="1" locked="0" layoutInCell="1" allowOverlap="1" wp14:anchorId="2A8974D5" wp14:editId="3E075C1E">
             <wp:simplePos x="0" y="0"/>
@@ -2160,7 +2297,217 @@
         <w:spacing w:line="360" w:lineRule="auto"/>
         <w:ind w:firstLine="720"/>
       </w:pPr>
-      <w:r>
+    </w:p>
+    <w:p>
+      <w:pPr>
+        <w:spacing w:line="360" w:lineRule="auto"/>
+        <w:ind w:firstLine="720"/>
+      </w:pPr>
+    </w:p>
+    <w:p>
+      <w:pPr>
+        <w:spacing w:line="360" w:lineRule="auto"/>
+        <w:ind w:firstLine="720"/>
+      </w:pPr>
+    </w:p>
+    <w:p>
+      <w:pPr>
+        <w:spacing w:line="360" w:lineRule="auto"/>
+        <w:ind w:firstLine="720"/>
+      </w:pPr>
+    </w:p>
+    <w:p>
+      <w:pPr>
+        <w:spacing w:line="360" w:lineRule="auto"/>
+        <w:ind w:firstLine="720"/>
+      </w:pPr>
+    </w:p>
+    <w:p>
+      <w:pPr>
+        <w:spacing w:line="360" w:lineRule="auto"/>
+      </w:pPr>
+      <w:proofErr w:type="spellStart"/>
+      <w:r>
+        <w:rPr>
+          <w:b/>
+          <w:bCs/>
+        </w:rPr>
+        <w:t>XGBoost</w:t>
+      </w:r>
+      <w:proofErr w:type="spellEnd"/>
+      <w:r>
+        <w:rPr>
+          <w:b/>
+          <w:bCs/>
+        </w:rPr>
+        <w:t xml:space="preserve"> (XGB):</w:t>
+      </w:r>
+    </w:p>
+    <w:p>
+      <w:pPr>
+        <w:spacing w:line="360" w:lineRule="auto"/>
+        <w:ind w:firstLine="720"/>
+      </w:pPr>
+      <w:r>
+        <w:rPr>
+          <w:noProof/>
+        </w:rPr>
+        <w:drawing>
+          <wp:anchor distT="0" distB="0" distL="114300" distR="114300" simplePos="0" relativeHeight="251681792" behindDoc="1" locked="0" layoutInCell="1" allowOverlap="1" wp14:anchorId="727F0EF1" wp14:editId="69FD8BDD">
+            <wp:simplePos x="0" y="0"/>
+            <wp:positionH relativeFrom="column">
+              <wp:posOffset>151667</wp:posOffset>
+            </wp:positionH>
+            <wp:positionV relativeFrom="paragraph">
+              <wp:posOffset>36830</wp:posOffset>
+            </wp:positionV>
+            <wp:extent cx="5038090" cy="3258820"/>
+            <wp:effectExtent l="0" t="0" r="3810" b="5080"/>
+            <wp:wrapTight wrapText="bothSides">
+              <wp:wrapPolygon edited="0">
+                <wp:start x="0" y="0"/>
+                <wp:lineTo x="0" y="21549"/>
+                <wp:lineTo x="21562" y="21549"/>
+                <wp:lineTo x="21562" y="0"/>
+                <wp:lineTo x="0" y="0"/>
+              </wp:wrapPolygon>
+            </wp:wrapTight>
+            <wp:docPr id="2028877140" name="Picture 5" descr="A graph with a number of lines&#10;&#10;Description automatically generated"/>
+            <wp:cNvGraphicFramePr>
+              <a:graphicFrameLocks xmlns:a="http://schemas.openxmlformats.org/drawingml/2006/main" noChangeAspect="1"/>
+            </wp:cNvGraphicFramePr>
+            <a:graphic xmlns:a="http://schemas.openxmlformats.org/drawingml/2006/main">
+              <a:graphicData uri="http://schemas.openxmlformats.org/drawingml/2006/picture">
+                <pic:pic xmlns:pic="http://schemas.openxmlformats.org/drawingml/2006/picture">
+                  <pic:nvPicPr>
+                    <pic:cNvPr id="2028877140" name="Picture 5" descr="A graph with a number of lines&#10;&#10;Description automatically generated"/>
+                    <pic:cNvPicPr/>
+                  </pic:nvPicPr>
+                  <pic:blipFill>
+                    <a:blip r:embed="rId19" cstate="print">
+                      <a:extLst>
+                        <a:ext uri="{28A0092B-C50C-407E-A947-70E740481C1C}">
+                          <a14:useLocalDpi xmlns:a14="http://schemas.microsoft.com/office/drawing/2010/main" val="0"/>
+                        </a:ext>
+                      </a:extLst>
+                    </a:blip>
+                    <a:stretch>
+                      <a:fillRect/>
+                    </a:stretch>
+                  </pic:blipFill>
+                  <pic:spPr>
+                    <a:xfrm>
+                      <a:off x="0" y="0"/>
+                      <a:ext cx="5038090" cy="3258820"/>
+                    </a:xfrm>
+                    <a:prstGeom prst="rect">
+                      <a:avLst/>
+                    </a:prstGeom>
+                  </pic:spPr>
+                </pic:pic>
+              </a:graphicData>
+            </a:graphic>
+            <wp14:sizeRelH relativeFrom="page">
+              <wp14:pctWidth>0</wp14:pctWidth>
+            </wp14:sizeRelH>
+            <wp14:sizeRelV relativeFrom="page">
+              <wp14:pctHeight>0</wp14:pctHeight>
+            </wp14:sizeRelV>
+          </wp:anchor>
+        </w:drawing>
+      </w:r>
+    </w:p>
+    <w:p>
+      <w:pPr>
+        <w:spacing w:line="360" w:lineRule="auto"/>
+        <w:ind w:firstLine="720"/>
+      </w:pPr>
+    </w:p>
+    <w:p>
+      <w:pPr>
+        <w:spacing w:line="360" w:lineRule="auto"/>
+        <w:ind w:firstLine="720"/>
+      </w:pPr>
+    </w:p>
+    <w:p>
+      <w:pPr>
+        <w:spacing w:line="360" w:lineRule="auto"/>
+        <w:ind w:firstLine="720"/>
+      </w:pPr>
+    </w:p>
+    <w:p>
+      <w:pPr>
+        <w:spacing w:line="360" w:lineRule="auto"/>
+        <w:ind w:firstLine="720"/>
+      </w:pPr>
+    </w:p>
+    <w:p>
+      <w:pPr>
+        <w:spacing w:line="360" w:lineRule="auto"/>
+        <w:ind w:firstLine="720"/>
+      </w:pPr>
+    </w:p>
+    <w:p>
+      <w:pPr>
+        <w:spacing w:line="360" w:lineRule="auto"/>
+        <w:ind w:firstLine="720"/>
+      </w:pPr>
+    </w:p>
+    <w:p>
+      <w:pPr>
+        <w:spacing w:line="360" w:lineRule="auto"/>
+        <w:ind w:firstLine="720"/>
+      </w:pPr>
+    </w:p>
+    <w:p>
+      <w:pPr>
+        <w:spacing w:line="360" w:lineRule="auto"/>
+        <w:ind w:firstLine="720"/>
+      </w:pPr>
+    </w:p>
+    <w:p>
+      <w:pPr>
+        <w:spacing w:line="360" w:lineRule="auto"/>
+        <w:ind w:firstLine="720"/>
+      </w:pPr>
+    </w:p>
+    <w:p>
+      <w:pPr>
+        <w:spacing w:line="360" w:lineRule="auto"/>
+        <w:ind w:firstLine="720"/>
+      </w:pPr>
+    </w:p>
+    <w:p>
+      <w:pPr>
+        <w:spacing w:line="360" w:lineRule="auto"/>
+        <w:ind w:firstLine="720"/>
+      </w:pPr>
+    </w:p>
+    <w:p>
+      <w:pPr>
+        <w:spacing w:line="360" w:lineRule="auto"/>
+        <w:ind w:firstLine="720"/>
+      </w:pPr>
+    </w:p>
+    <w:p>
+      <w:pPr>
+        <w:spacing w:line="360" w:lineRule="auto"/>
+        <w:ind w:firstLine="720"/>
+      </w:pPr>
+    </w:p>
+    <w:p>
+      <w:pPr>
+        <w:spacing w:line="360" w:lineRule="auto"/>
+        <w:ind w:firstLine="720"/>
+      </w:pPr>
+    </w:p>
+    <w:p>
+      <w:pPr>
+        <w:spacing w:line="360" w:lineRule="auto"/>
+        <w:ind w:firstLine="720"/>
+      </w:pPr>
+      <w:r>
+        <w:lastRenderedPageBreak/>
         <w:t xml:space="preserve">Feature importance by themselves don’t explain whether a feature negatively or positively the predictions from the model themselves. </w:t>
       </w:r>
       <w:r>
@@ -2169,12 +2516,9 @@
       <w:r>
         <w:t>t explains magnitude of importance but not direction of its influence. However, this relationship can be deduced using the correlation plot.</w:t>
       </w:r>
-    </w:p>
-    <w:p>
-      <w:pPr>
-        <w:spacing w:line="360" w:lineRule="auto"/>
-        <w:ind w:firstLine="720"/>
-      </w:pPr>
+      <w:r>
+        <w:t>\</w:t>
+      </w:r>
     </w:p>
     <w:p>
       <w:pPr>
@@ -2236,12 +2580,6 @@
         <w:spacing w:line="360" w:lineRule="auto"/>
         <w:ind w:firstLine="720"/>
       </w:pPr>
-    </w:p>
-    <w:p>
-      <w:pPr>
-        <w:spacing w:line="360" w:lineRule="auto"/>
-        <w:ind w:firstLine="720"/>
-      </w:pPr>
       <w:r>
         <w:t xml:space="preserve">As it can be seen, Vanadium is the element which contributes most to </w:t>
       </w:r>
@@ -2267,7 +2605,68 @@
         <w:t xml:space="preserve"> (367)</w:t>
       </w:r>
       <w:r>
-        <w:t xml:space="preserve"> as it can be seen in the histogram below:</w:t>
+        <w:t xml:space="preserve"> as it can be seen in the histogr</w:t>
+      </w:r>
+      <w:r>
+        <w:t>am on the next page.</w:t>
+      </w:r>
+    </w:p>
+    <w:p>
+      <w:pPr>
+        <w:spacing w:line="360" w:lineRule="auto"/>
+        <w:ind w:firstLine="720"/>
+      </w:pPr>
+      <w:r>
+        <w:t xml:space="preserve">Even though </w:t>
+      </w:r>
+      <w:proofErr w:type="spellStart"/>
+      <w:r>
+        <w:t>XGBoost</w:t>
+      </w:r>
+      <w:proofErr w:type="spellEnd"/>
+      <w:r>
+        <w:t xml:space="preserve"> had a more favourable MAE compared to XT, the issue was that the model was over reliant on Vanadium. This could result in reduced generalizability in the model. Most samples in this dataset do not contain</w:t>
+      </w:r>
+      <w:r>
+        <w:t xml:space="preserve"> any</w:t>
+      </w:r>
+      <w:r>
+        <w:t xml:space="preserve"> </w:t>
+      </w:r>
+      <w:r>
+        <w:t>Vanadium</w:t>
+      </w:r>
+      <w:r>
+        <w:t xml:space="preserve">. Therefore, predictions on a set of samples that </w:t>
+      </w:r>
+      <w:r>
+        <w:t>have a different distribution of Vanadium will not be accurate.</w:t>
+      </w:r>
+    </w:p>
+    <w:p>
+      <w:pPr>
+        <w:spacing w:line="360" w:lineRule="auto"/>
+        <w:ind w:firstLine="720"/>
+      </w:pPr>
+      <w:r>
+        <w:t xml:space="preserve">The LGBM model also places a large importance on a different feature, temperature. Although the goal is to minimize this feature’s influence on the model, it does also place a fair importance on important elements such a Ni, </w:t>
+      </w:r>
+      <w:proofErr w:type="gramStart"/>
+      <w:r>
+        <w:t>Mn</w:t>
+      </w:r>
+      <w:proofErr w:type="gramEnd"/>
+      <w:r>
+        <w:t xml:space="preserve"> and Mo.</w:t>
+      </w:r>
+    </w:p>
+    <w:p>
+      <w:pPr>
+        <w:spacing w:line="360" w:lineRule="auto"/>
+        <w:ind w:firstLine="720"/>
+      </w:pPr>
+      <w:r>
+        <w:t xml:space="preserve"> </w:t>
       </w:r>
     </w:p>
     <w:p>
@@ -2315,7 +2714,7 @@
                     <pic:cNvPicPr/>
                   </pic:nvPicPr>
                   <pic:blipFill>
-                    <a:blip r:embed="rId19">
+                    <a:blip r:embed="rId20">
                       <a:extLst>
                         <a:ext uri="{28A0092B-C50C-407E-A947-70E740481C1C}">
                           <a14:useLocalDpi xmlns:a14="http://schemas.microsoft.com/office/drawing/2010/main" val="0"/>
@@ -2365,23 +2764,25 @@
         <w:ind w:firstLine="720"/>
       </w:pPr>
       <w:r>
-        <w:t>Vanadium (v), Nickel (</w:t>
-      </w:r>
-      <w:proofErr w:type="spellStart"/>
-      <w:r>
-        <w:t>ni</w:t>
-      </w:r>
-      <w:proofErr w:type="spellEnd"/>
-      <w:r>
-        <w:t>) and Manganese (</w:t>
-      </w:r>
-      <w:proofErr w:type="spellStart"/>
-      <w:r>
-        <w:t>mn</w:t>
-      </w:r>
-      <w:proofErr w:type="spellEnd"/>
-      <w:r>
-        <w:t xml:space="preserve">) all contribute to increased strength in these samples. They reduce the grain size of the steel and/or form new phases in the steel matrix that reduce movement of dislocations [1][2][3]. </w:t>
+        <w:t>Vanadium (</w:t>
+      </w:r>
+      <w:r>
+        <w:t>V</w:t>
+      </w:r>
+      <w:r>
+        <w:t>), Nickel (</w:t>
+      </w:r>
+      <w:r>
+        <w:t>N</w:t>
+      </w:r>
+      <w:r>
+        <w:t>i) and Manganese (</w:t>
+      </w:r>
+      <w:r>
+        <w:t>M</w:t>
+      </w:r>
+      <w:r>
+        <w:t xml:space="preserve">n) all contribute to increased strength in these samples. They reduce the grain size of the steel and/or form new phases in the steel matrix that reduce movement of dislocations [1][2][3]. </w:t>
       </w:r>
       <w:r>
         <w:tab/>
@@ -2419,9 +2820,35 @@
         <w:t xml:space="preserve">. </w:t>
       </w:r>
       <w:r>
-        <w:t xml:space="preserve">This ease of dislocation movement in higher temperatures causes most metals to show less resistance to stress. </w:t>
-      </w:r>
-    </w:p>
+        <w:t xml:space="preserve">This ease of dislocation movement in higher temperatures causes metals to show less resistance to stress. </w:t>
+      </w:r>
+    </w:p>
+    <w:p>
+      <w:pPr>
+        <w:pStyle w:val="Heading2"/>
+      </w:pPr>
+    </w:p>
+    <w:p>
+      <w:pPr>
+        <w:pStyle w:val="Heading2"/>
+      </w:pPr>
+    </w:p>
+    <w:p>
+      <w:pPr>
+        <w:pStyle w:val="Heading2"/>
+      </w:pPr>
+    </w:p>
+    <w:p>
+      <w:pPr>
+        <w:pStyle w:val="Heading2"/>
+      </w:pPr>
+    </w:p>
+    <w:p>
+      <w:pPr>
+        <w:pStyle w:val="Heading2"/>
+      </w:pPr>
+    </w:p>
+    <w:p/>
     <w:p>
       <w:pPr>
         <w:pStyle w:val="Heading2"/>
@@ -2446,26 +2873,26 @@
           <w:noProof/>
         </w:rPr>
         <w:drawing>
-          <wp:anchor distT="0" distB="0" distL="114300" distR="114300" simplePos="0" relativeHeight="251668480" behindDoc="1" locked="0" layoutInCell="1" allowOverlap="1" wp14:anchorId="13CA3B68" wp14:editId="118AB220">
+          <wp:anchor distT="0" distB="0" distL="114300" distR="114300" simplePos="0" relativeHeight="251682816" behindDoc="1" locked="0" layoutInCell="1" allowOverlap="1" wp14:anchorId="2D46739E" wp14:editId="17C4F295">
             <wp:simplePos x="0" y="0"/>
             <wp:positionH relativeFrom="column">
-              <wp:posOffset>114935</wp:posOffset>
+              <wp:posOffset>-10795</wp:posOffset>
             </wp:positionH>
             <wp:positionV relativeFrom="paragraph">
-              <wp:posOffset>923290</wp:posOffset>
+              <wp:posOffset>243303</wp:posOffset>
             </wp:positionV>
-            <wp:extent cx="5947410" cy="2998470"/>
-            <wp:effectExtent l="12700" t="12700" r="8890" b="11430"/>
+            <wp:extent cx="5943600" cy="3956685"/>
+            <wp:effectExtent l="12700" t="12700" r="12700" b="18415"/>
             <wp:wrapTight wrapText="bothSides">
               <wp:wrapPolygon edited="0">
-                <wp:start x="-46" y="-91"/>
-                <wp:lineTo x="-46" y="21591"/>
-                <wp:lineTo x="21586" y="21591"/>
-                <wp:lineTo x="21586" y="-91"/>
-                <wp:lineTo x="-46" y="-91"/>
+                <wp:start x="-46" y="-69"/>
+                <wp:lineTo x="-46" y="21631"/>
+                <wp:lineTo x="21600" y="21631"/>
+                <wp:lineTo x="21600" y="-69"/>
+                <wp:lineTo x="-46" y="-69"/>
               </wp:wrapPolygon>
             </wp:wrapTight>
-            <wp:docPr id="11" name="Picture 11" descr="Table&#10;&#10;Description automatically generated"/>
+            <wp:docPr id="1249381908" name="Picture 6" descr="A table of numbers and symbols&#10;&#10;Description automatically generated"/>
             <wp:cNvGraphicFramePr>
               <a:graphicFrameLocks xmlns:a="http://schemas.openxmlformats.org/drawingml/2006/main" noChangeAspect="1"/>
             </wp:cNvGraphicFramePr>
@@ -2473,11 +2900,11 @@
               <a:graphicData uri="http://schemas.openxmlformats.org/drawingml/2006/picture">
                 <pic:pic xmlns:pic="http://schemas.openxmlformats.org/drawingml/2006/picture">
                   <pic:nvPicPr>
-                    <pic:cNvPr id="11" name="Picture 11" descr="Table&#10;&#10;Description automatically generated"/>
+                    <pic:cNvPr id="1249381908" name="Picture 6" descr="A table of numbers and symbols&#10;&#10;Description automatically generated"/>
                     <pic:cNvPicPr/>
                   </pic:nvPicPr>
                   <pic:blipFill>
-                    <a:blip r:embed="rId20">
+                    <a:blip r:embed="rId21">
                       <a:extLst>
                         <a:ext uri="{28A0092B-C50C-407E-A947-70E740481C1C}">
                           <a14:useLocalDpi xmlns:a14="http://schemas.microsoft.com/office/drawing/2010/main" val="0"/>
@@ -2491,7 +2918,7 @@
                   <pic:spPr>
                     <a:xfrm>
                       <a:off x="0" y="0"/>
-                      <a:ext cx="5947410" cy="2998470"/>
+                      <a:ext cx="5943600" cy="3956685"/>
                     </a:xfrm>
                     <a:prstGeom prst="rect">
                       <a:avLst/>
@@ -2517,8 +2944,153 @@
       <w:r>
         <w:tab/>
       </w:r>
-      <w:r>
-        <w:t>Here are the metrics of the untuned and tuned models trained on the training set, and tested on the training set, validation set, test set and cross-validated on the entire dataset</w:t>
+    </w:p>
+    <w:p>
+      <w:pPr>
+        <w:spacing w:line="360" w:lineRule="auto"/>
+      </w:pPr>
+    </w:p>
+    <w:p>
+      <w:pPr>
+        <w:spacing w:line="360" w:lineRule="auto"/>
+        <w:ind w:firstLine="720"/>
+      </w:pPr>
+      <w:r>
+        <w:t>The</w:t>
+      </w:r>
+      <w:r>
+        <w:t xml:space="preserve"> metrics of the </w:t>
+      </w:r>
+      <w:r>
+        <w:t>default</w:t>
+      </w:r>
+      <w:r>
+        <w:t xml:space="preserve"> and tuned models</w:t>
+      </w:r>
+      <w:r>
+        <w:t xml:space="preserve"> can be seen above</w:t>
+      </w:r>
+      <w:r>
+        <w:t xml:space="preserve">. </w:t>
+      </w:r>
+      <w:r>
+        <w:t>De</w:t>
+      </w:r>
+      <w:r>
+        <w:t xml:space="preserve">fault models were </w:t>
+      </w:r>
+      <w:r>
+        <w:t xml:space="preserve">first </w:t>
+      </w:r>
+      <w:r>
+        <w:t>trained</w:t>
+      </w:r>
+      <w:r>
+        <w:t xml:space="preserve"> on the training set, and tested on the training </w:t>
+      </w:r>
+      <w:r>
+        <w:t xml:space="preserve">and </w:t>
+      </w:r>
+      <w:r>
+        <w:t>validation set</w:t>
+      </w:r>
+      <w:r>
+        <w:t>s to set a benchmark. A new instance of the model was the</w:t>
+      </w:r>
+      <w:r>
+        <w:t>n</w:t>
+      </w:r>
+      <w:r>
+        <w:t xml:space="preserve"> hyperparameter tuned via cross-validation. The resulting tuned model was trained on the training set and again tested on the test and validation sets. MAE, MSE, RMSE and R</w:t>
+      </w:r>
+      <w:r>
+        <w:rPr>
+          <w:vertAlign w:val="superscript"/>
+        </w:rPr>
+        <w:t>2</w:t>
+      </w:r>
+      <w:r>
+        <w:t xml:space="preserve"> were calculated and summarized in the table above.</w:t>
+      </w:r>
+      <w:r>
+        <w:t xml:space="preserve"> One column represents the performance of the default models and the other represents the tuned model for each of the three models. </w:t>
+      </w:r>
+    </w:p>
+    <w:p>
+      <w:pPr>
+        <w:spacing w:line="360" w:lineRule="auto"/>
+        <w:ind w:firstLine="720"/>
+      </w:pPr>
+      <w:r>
+        <w:t xml:space="preserve">Depth, </w:t>
+      </w:r>
+      <w:proofErr w:type="spellStart"/>
+      <w:r>
+        <w:t>learning_rate</w:t>
+      </w:r>
+      <w:proofErr w:type="spellEnd"/>
+      <w:r>
+        <w:t xml:space="preserve"> and iterations were all used as hyperparmeters during CAT tuning</w:t>
+      </w:r>
+      <w:r>
+        <w:t xml:space="preserve"> since altering any of these can mitigate overfitting</w:t>
+      </w:r>
+      <w:r>
+        <w:t>. A randomized search was performed on all models. As it can be seen, the tuned CAT performed very similarly to the default model. The default model was chosen</w:t>
+      </w:r>
+      <w:r>
+        <w:t xml:space="preserve"> to be included in</w:t>
+      </w:r>
+      <w:r>
+        <w:t xml:space="preserve"> the ensemble since its performance, specifically its RMSE and MAE, was marginally better on cross-validation.  </w:t>
+      </w:r>
+    </w:p>
+    <w:p>
+      <w:pPr>
+        <w:spacing w:line="360" w:lineRule="auto"/>
+        <w:ind w:firstLine="720"/>
+      </w:pPr>
+      <w:proofErr w:type="spellStart"/>
+      <w:r>
+        <w:lastRenderedPageBreak/>
+        <w:t>Learning_rate</w:t>
+      </w:r>
+      <w:proofErr w:type="spellEnd"/>
+      <w:r>
+        <w:t xml:space="preserve">, </w:t>
+      </w:r>
+      <w:proofErr w:type="spellStart"/>
+      <w:r>
+        <w:t>max_depth</w:t>
+      </w:r>
+      <w:proofErr w:type="spellEnd"/>
+      <w:r>
+        <w:t xml:space="preserve">, </w:t>
+      </w:r>
+      <w:proofErr w:type="spellStart"/>
+      <w:r>
+        <w:t>n_estimators</w:t>
+      </w:r>
+      <w:proofErr w:type="spellEnd"/>
+      <w:r>
+        <w:t xml:space="preserve"> and </w:t>
+      </w:r>
+      <w:proofErr w:type="spellStart"/>
+      <w:r>
+        <w:t>num_leaves</w:t>
+      </w:r>
+      <w:proofErr w:type="spellEnd"/>
+      <w:r>
+        <w:t xml:space="preserve"> were used as hyperparameters in LGBM tuning. </w:t>
+      </w:r>
+      <w:r>
+        <w:t>Once again, the model did overfit the</w:t>
+      </w:r>
+      <w:r>
+        <w:t xml:space="preserve"> training</w:t>
+      </w:r>
+      <w:r>
+        <w:t xml:space="preserve"> data but changing hyperparameters did make a slight improvement in performance. Therefore, the tuned model was chosen to be included in the ensemble</w:t>
       </w:r>
       <w:r>
         <w:t>.</w:t>
@@ -2527,68 +3099,315 @@
     <w:p>
       <w:pPr>
         <w:spacing w:line="360" w:lineRule="auto"/>
-      </w:pPr>
-    </w:p>
-    <w:p>
-      <w:pPr>
-        <w:spacing w:line="360" w:lineRule="auto"/>
-        <w:ind w:firstLine="720"/>
-      </w:pPr>
-      <w:r>
-        <w:t xml:space="preserve">The untuned </w:t>
-      </w:r>
-      <w:r>
-        <w:t>CAT</w:t>
-      </w:r>
-      <w:r>
-        <w:t xml:space="preserve"> was chosen to be included in the final Voting Regressor model since it performed better than the untuned regressor. Both the tuned </w:t>
-      </w:r>
-      <w:r>
-        <w:t>LGBM</w:t>
-      </w:r>
-      <w:r>
-        <w:t xml:space="preserve"> and</w:t>
-      </w:r>
-      <w:r>
-        <w:t xml:space="preserve"> XT </w:t>
-      </w:r>
-      <w:r>
-        <w:t>performed better than their untuned counterparts. They all tended to overfit on the training sets, but still performed admirably on the other sets.</w:t>
-      </w:r>
-    </w:p>
-    <w:p>
-      <w:pPr>
-        <w:pStyle w:val="Heading2"/>
-      </w:pPr>
+        <w:ind w:firstLine="720"/>
+      </w:pPr>
+      <w:proofErr w:type="spellStart"/>
+      <w:r>
+        <w:t>n_estimators</w:t>
+      </w:r>
+      <w:proofErr w:type="spellEnd"/>
+      <w:r>
+        <w:t xml:space="preserve">, </w:t>
+      </w:r>
+      <w:proofErr w:type="spellStart"/>
+      <w:r>
+        <w:t>min_samples_split</w:t>
+      </w:r>
+      <w:proofErr w:type="spellEnd"/>
+      <w:r>
+        <w:t xml:space="preserve">, </w:t>
+      </w:r>
+      <w:proofErr w:type="spellStart"/>
+      <w:r>
+        <w:t>min_samples_leaf</w:t>
+      </w:r>
+      <w:proofErr w:type="spellEnd"/>
+      <w:r>
+        <w:t xml:space="preserve"> and </w:t>
+      </w:r>
+      <w:proofErr w:type="spellStart"/>
+      <w:r>
+        <w:t>max_depth</w:t>
+      </w:r>
+      <w:proofErr w:type="spellEnd"/>
+      <w:r>
+        <w:t xml:space="preserve"> were the hyperparameters chosen when tuning </w:t>
+      </w:r>
+      <w:proofErr w:type="spellStart"/>
+      <w:r>
+        <w:t>ExtraTrees</w:t>
+      </w:r>
+      <w:proofErr w:type="spellEnd"/>
+      <w:r>
+        <w:t>. The same issue, overfitting, arose as with the other models but the tuned model performed slightly better and so it was included in the ensemble model.</w:t>
+      </w:r>
+      <w:r>
+        <w:t xml:space="preserve"> Even though this regressor did overfit completely on the training data, its model performance</w:t>
+      </w:r>
+      <w:r>
+        <w:t xml:space="preserve"> on the evaluation sets</w:t>
+      </w:r>
+      <w:r>
+        <w:t xml:space="preserve"> was still excellent. It also placed importance on the elements V, Mo, </w:t>
+      </w:r>
+      <w:proofErr w:type="gramStart"/>
+      <w:r>
+        <w:t>Mn</w:t>
+      </w:r>
+      <w:proofErr w:type="gramEnd"/>
+      <w:r>
+        <w:t xml:space="preserve"> and Ni which were crucial to the model predictability. </w:t>
+      </w:r>
+    </w:p>
+    <w:p>
+      <w:pPr>
+        <w:spacing w:line="360" w:lineRule="auto"/>
+        <w:ind w:firstLine="720"/>
+      </w:pPr>
+      <w:r>
+        <w:t>To conclude this section,</w:t>
+      </w:r>
+      <w:r>
+        <w:t xml:space="preserve"> all the</w:t>
+      </w:r>
+      <w:r>
+        <w:t xml:space="preserve"> models did overfit</w:t>
+      </w:r>
+      <w:r>
+        <w:t>,</w:t>
+      </w:r>
+      <w:r>
+        <w:t xml:space="preserve"> but they also performed extremely well on the training and validation set as well as during cross-validation. Further refinement wouldn’t be necessary in this case since absolute accuracy wouldn’t bring much benefit in this use case. </w:t>
+      </w:r>
+    </w:p>
+    <w:p>
+      <w:pPr>
+        <w:pStyle w:val="Heading1"/>
+      </w:pPr>
+    </w:p>
+    <w:p>
+      <w:pPr>
+        <w:pStyle w:val="Heading1"/>
+      </w:pPr>
+      <w:r>
+        <w:t>6.0 Final Model</w:t>
+      </w:r>
     </w:p>
     <w:p/>
     <w:p>
       <w:pPr>
-        <w:pStyle w:val="Heading1"/>
-      </w:pPr>
-    </w:p>
-    <w:p>
-      <w:pPr>
-        <w:pStyle w:val="Heading1"/>
-      </w:pPr>
-    </w:p>
-    <w:p>
-      <w:pPr>
-        <w:pStyle w:val="Heading1"/>
-      </w:pPr>
-    </w:p>
-    <w:p/>
-    <w:p/>
-    <w:p>
-      <w:pPr>
-        <w:pStyle w:val="Heading1"/>
-      </w:pPr>
-      <w:r>
-        <w:lastRenderedPageBreak/>
-        <w:t>6.0 Final Model</w:t>
-      </w:r>
-    </w:p>
-    <w:p/>
+        <w:spacing w:line="360" w:lineRule="auto"/>
+        <w:ind w:firstLine="720"/>
+      </w:pPr>
+      <w:r>
+        <w:t>As mentioned above, a Voting Regressor was chosen to combine all models</w:t>
+      </w:r>
+      <w:r>
+        <w:t xml:space="preserve"> into what is known as an ensemble model</w:t>
+      </w:r>
+      <w:r>
+        <w:t>.</w:t>
+      </w:r>
+      <w:r>
+        <w:t xml:space="preserve"> The advantage of using an ensemble model is its diversity. Incorrect predictions from an individual estimator are </w:t>
+      </w:r>
+      <w:r>
+        <w:t>normalized</w:t>
+      </w:r>
+      <w:r>
+        <w:t xml:space="preserve"> by predictions from the others therefore increasing accuracy. Ensemble models are also more robust since each estimator might excel at predicting certain patterns in the dataset. When combined, they lead to improved performance versus each individual model. </w:t>
+      </w:r>
+      <w:r>
+        <w:t xml:space="preserve">In this meta-model, a weighted average of each model's predictions is used to form a final prediction. The algorithm </w:t>
+      </w:r>
+      <w:r>
+        <w:t xml:space="preserve">to determine these weights </w:t>
+      </w:r>
+      <w:r>
+        <w:t>is shown below:</w:t>
+      </w:r>
+    </w:p>
+    <w:p>
+      <w:pPr>
+        <w:spacing w:line="360" w:lineRule="auto"/>
+        <w:ind w:firstLine="720"/>
+      </w:pPr>
+    </w:p>
+    <w:p>
+      <w:pPr>
+        <w:spacing w:line="360" w:lineRule="auto"/>
+        <w:ind w:firstLine="720"/>
+      </w:pPr>
+    </w:p>
+    <w:p>
+      <w:pPr>
+        <w:spacing w:line="360" w:lineRule="auto"/>
+        <w:ind w:firstLine="720"/>
+      </w:pPr>
+    </w:p>
+    <w:p>
+      <w:pPr>
+        <w:spacing w:line="360" w:lineRule="auto"/>
+        <w:ind w:firstLine="720"/>
+      </w:pPr>
+    </w:p>
+    <w:p>
+      <w:pPr>
+        <w:spacing w:line="360" w:lineRule="auto"/>
+      </w:pPr>
+    </w:p>
+    <w:p>
+      <w:pPr>
+        <w:spacing w:line="360" w:lineRule="auto"/>
+        <w:ind w:firstLine="720"/>
+      </w:pPr>
+    </w:p>
+    <w:p>
+      <w:pPr>
+        <w:spacing w:line="360" w:lineRule="auto"/>
+        <w:ind w:firstLine="720"/>
+      </w:pPr>
+      <w:r>
+        <w:t xml:space="preserve">The most accurate weights for the </w:t>
+      </w:r>
+      <w:proofErr w:type="spellStart"/>
+      <w:r>
+        <w:t>CatBoost</w:t>
+      </w:r>
+      <w:proofErr w:type="spellEnd"/>
+      <w:r>
+        <w:t xml:space="preserve"> Regressor, Light Gradient Boosting Machine and Extra Trees Regressor had optimum weights of 0.</w:t>
+      </w:r>
+      <w:r>
+        <w:t>3</w:t>
+      </w:r>
+      <w:r>
+        <w:t>, 0.</w:t>
+      </w:r>
+      <w:r>
+        <w:t>6</w:t>
+      </w:r>
+      <w:r>
+        <w:t xml:space="preserve"> and 0.</w:t>
+      </w:r>
+      <w:r>
+        <w:t>1</w:t>
+      </w:r>
+      <w:r>
+        <w:t xml:space="preserve"> respectively. The final metrics </w:t>
+      </w:r>
+      <w:r>
+        <w:t>are</w:t>
+      </w:r>
+      <w:r>
+        <w:t xml:space="preserve"> show</w:t>
+      </w:r>
+      <w:r>
+        <w:t>n</w:t>
+      </w:r>
+      <w:r>
+        <w:t xml:space="preserve"> below:</w:t>
+      </w:r>
+      <w:r>
+        <w:tab/>
+      </w:r>
+    </w:p>
+    <w:p>
+      <w:pPr>
+        <w:spacing w:line="360" w:lineRule="auto"/>
+        <w:ind w:firstLine="720"/>
+      </w:pPr>
+    </w:p>
+    <w:tbl>
+      <w:tblPr>
+        <w:tblStyle w:val="TableGrid"/>
+        <w:tblpPr w:leftFromText="180" w:rightFromText="180" w:vertAnchor="text" w:horzAnchor="page" w:tblpX="2182" w:tblpY="-76"/>
+        <w:tblW w:w="0" w:type="auto"/>
+        <w:tblLook w:val="04A0" w:firstRow="1" w:lastRow="0" w:firstColumn="1" w:lastColumn="0" w:noHBand="0" w:noVBand="1"/>
+      </w:tblPr>
+      <w:tblGrid>
+        <w:gridCol w:w="1696"/>
+        <w:gridCol w:w="1843"/>
+        <w:gridCol w:w="1276"/>
+        <w:gridCol w:w="1134"/>
+        <w:gridCol w:w="1701"/>
+      </w:tblGrid>
+      <w:tr>
+        <w:trPr>
+          <w:trHeight w:val="423"/>
+        </w:trPr>
+        <w:tc>
+          <w:tcPr>
+            <w:tcW w:w="1696" w:type="dxa"/>
+          </w:tcPr>
+          <w:p>
+            <w:pPr>
+              <w:spacing w:line="360" w:lineRule="auto"/>
+              <w:jc w:val="center"/>
+            </w:pPr>
+            <w:r>
+              <w:t>Weight</w:t>
+            </w:r>
+          </w:p>
+        </w:tc>
+        <w:tc>
+          <w:tcPr>
+            <w:tcW w:w="1843" w:type="dxa"/>
+          </w:tcPr>
+          <w:p>
+            <w:pPr>
+              <w:spacing w:line="360" w:lineRule="auto"/>
+              <w:jc w:val="center"/>
+            </w:pPr>
+            <w:r>
+              <w:t>0.3</w:t>
+            </w:r>
+          </w:p>
+        </w:tc>
+        <w:tc>
+          <w:tcPr>
+            <w:tcW w:w="1276" w:type="dxa"/>
+          </w:tcPr>
+          <w:p>
+            <w:pPr>
+              <w:spacing w:line="360" w:lineRule="auto"/>
+              <w:jc w:val="center"/>
+            </w:pPr>
+            <w:r>
+              <w:t>0.6</w:t>
+            </w:r>
+          </w:p>
+        </w:tc>
+        <w:tc>
+          <w:tcPr>
+            <w:tcW w:w="1134" w:type="dxa"/>
+          </w:tcPr>
+          <w:p>
+            <w:pPr>
+              <w:spacing w:line="360" w:lineRule="auto"/>
+              <w:jc w:val="center"/>
+            </w:pPr>
+            <w:r>
+              <w:t>0.1</w:t>
+            </w:r>
+          </w:p>
+        </w:tc>
+        <w:tc>
+          <w:tcPr>
+            <w:tcW w:w="1701" w:type="dxa"/>
+          </w:tcPr>
+          <w:p>
+            <w:pPr>
+              <w:spacing w:line="360" w:lineRule="auto"/>
+              <w:jc w:val="center"/>
+            </w:pPr>
+            <w:r>
+              <w:t>= 1.0</w:t>
+            </w:r>
+          </w:p>
+        </w:tc>
+      </w:tr>
+    </w:tbl>
     <w:p>
       <w:pPr>
         <w:spacing w:line="360" w:lineRule="auto"/>
@@ -2599,26 +3418,26 @@
           <w:noProof/>
         </w:rPr>
         <w:drawing>
-          <wp:anchor distT="0" distB="0" distL="114300" distR="114300" simplePos="0" relativeHeight="251669504" behindDoc="1" locked="0" layoutInCell="1" allowOverlap="1" wp14:anchorId="035C8FB9" wp14:editId="101B3CFA">
+          <wp:anchor distT="0" distB="0" distL="114300" distR="114300" simplePos="0" relativeHeight="251683840" behindDoc="1" locked="0" layoutInCell="1" allowOverlap="1" wp14:anchorId="72AE1F80" wp14:editId="249DC9A9">
             <wp:simplePos x="0" y="0"/>
             <wp:positionH relativeFrom="column">
-              <wp:posOffset>45720</wp:posOffset>
+              <wp:posOffset>468879</wp:posOffset>
             </wp:positionH>
             <wp:positionV relativeFrom="paragraph">
-              <wp:posOffset>2336165</wp:posOffset>
+              <wp:posOffset>234364</wp:posOffset>
             </wp:positionV>
-            <wp:extent cx="5676900" cy="1797685"/>
-            <wp:effectExtent l="12700" t="12700" r="12700" b="18415"/>
+            <wp:extent cx="4876800" cy="4469358"/>
+            <wp:effectExtent l="12700" t="12700" r="12700" b="13970"/>
             <wp:wrapTight wrapText="bothSides">
               <wp:wrapPolygon edited="0">
-                <wp:start x="-48" y="-153"/>
-                <wp:lineTo x="-48" y="21669"/>
-                <wp:lineTo x="21600" y="21669"/>
-                <wp:lineTo x="21600" y="-153"/>
-                <wp:lineTo x="-48" y="-153"/>
+                <wp:start x="-56" y="-61"/>
+                <wp:lineTo x="-56" y="21606"/>
+                <wp:lineTo x="21600" y="21606"/>
+                <wp:lineTo x="21600" y="-61"/>
+                <wp:lineTo x="-56" y="-61"/>
               </wp:wrapPolygon>
             </wp:wrapTight>
-            <wp:docPr id="12" name="Picture 12" descr="Text&#10;&#10;Description automatically generated"/>
+            <wp:docPr id="2084783492" name="Picture 7" descr="A table with numbers and lines&#10;&#10;Description automatically generated"/>
             <wp:cNvGraphicFramePr>
               <a:graphicFrameLocks xmlns:a="http://schemas.openxmlformats.org/drawingml/2006/main" noChangeAspect="1"/>
             </wp:cNvGraphicFramePr>
@@ -2626,11 +3445,11 @@
               <a:graphicData uri="http://schemas.openxmlformats.org/drawingml/2006/picture">
                 <pic:pic xmlns:pic="http://schemas.openxmlformats.org/drawingml/2006/picture">
                   <pic:nvPicPr>
-                    <pic:cNvPr id="12" name="Picture 12" descr="Text&#10;&#10;Description automatically generated"/>
+                    <pic:cNvPr id="2084783492" name="Picture 7" descr="A table with numbers and lines&#10;&#10;Description automatically generated"/>
                     <pic:cNvPicPr/>
                   </pic:nvPicPr>
                   <pic:blipFill>
-                    <a:blip r:embed="rId21" cstate="print">
+                    <a:blip r:embed="rId22">
                       <a:extLst>
                         <a:ext uri="{28A0092B-C50C-407E-A947-70E740481C1C}">
                           <a14:useLocalDpi xmlns:a14="http://schemas.microsoft.com/office/drawing/2010/main" val="0"/>
@@ -2644,7 +3463,7 @@
                   <pic:spPr>
                     <a:xfrm>
                       <a:off x="0" y="0"/>
-                      <a:ext cx="5676900" cy="1797685"/>
+                      <a:ext cx="4876800" cy="4469358"/>
                     </a:xfrm>
                     <a:prstGeom prst="rect">
                       <a:avLst/>
@@ -2667,145 +3486,12 @@
           </wp:anchor>
         </w:drawing>
       </w:r>
-      <w:r>
-        <w:t>As mentioned above, a Voting Regressor was chosen to combine all models</w:t>
-      </w:r>
-      <w:r>
-        <w:t xml:space="preserve"> into what is known as an ensemble model</w:t>
-      </w:r>
-      <w:r>
-        <w:t>.</w:t>
-      </w:r>
-      <w:r>
-        <w:t xml:space="preserve"> The advantage of using an ensemble model is its diversity. Incorrect predictions from an individual estimator are evened out by predictions from the others therefore increasing accuracy. Ensemble models are also more robust since each estimator might excel at predicting certain patterns in the dataset. When combined, they lead to improved performance versus each individual model. </w:t>
-      </w:r>
-      <w:r>
-        <w:t xml:space="preserve">In this meta-model, a weighted average of each model's predictions is used to form a final prediction. The algorithm </w:t>
-      </w:r>
-      <w:r>
-        <w:t xml:space="preserve">to determine these weights </w:t>
-      </w:r>
-      <w:r>
-        <w:t>is shown below:</w:t>
-      </w:r>
-    </w:p>
-    <w:p>
-      <w:pPr>
-        <w:spacing w:line="360" w:lineRule="auto"/>
-        <w:ind w:firstLine="720"/>
-      </w:pPr>
-    </w:p>
-    <w:p>
-      <w:pPr>
-        <w:spacing w:line="360" w:lineRule="auto"/>
-        <w:ind w:firstLine="720"/>
-      </w:pPr>
-      <w:r>
-        <w:t xml:space="preserve">The most accurate weights for the </w:t>
-      </w:r>
-      <w:proofErr w:type="spellStart"/>
-      <w:r>
-        <w:t>CatBoost</w:t>
-      </w:r>
-      <w:proofErr w:type="spellEnd"/>
-      <w:r>
-        <w:t xml:space="preserve"> Regressor, Light Gradient Boosting Machine and Extra Trees Regressor had optimum weights of 0.7, 0.1 and 0.2 respectively. The final metrics </w:t>
-      </w:r>
-      <w:r>
-        <w:t>are</w:t>
-      </w:r>
-      <w:r>
-        <w:t xml:space="preserve"> show</w:t>
-      </w:r>
-      <w:r>
-        <w:t>n</w:t>
-      </w:r>
-      <w:r>
-        <w:t xml:space="preserve"> below:</w:t>
-      </w:r>
-      <w:r>
-        <w:tab/>
-      </w:r>
-    </w:p>
-    <w:p>
-      <w:pPr>
-        <w:spacing w:line="360" w:lineRule="auto"/>
-        <w:ind w:firstLine="720"/>
-      </w:pPr>
-      <w:r>
-        <w:rPr>
-          <w:noProof/>
-        </w:rPr>
-        <w:lastRenderedPageBreak/>
-        <w:drawing>
-          <wp:anchor distT="0" distB="0" distL="114300" distR="114300" simplePos="0" relativeHeight="251670528" behindDoc="1" locked="0" layoutInCell="1" allowOverlap="1" wp14:anchorId="216E61A6" wp14:editId="1E167F7B">
-            <wp:simplePos x="0" y="0"/>
-            <wp:positionH relativeFrom="column">
-              <wp:posOffset>615950</wp:posOffset>
-            </wp:positionH>
-            <wp:positionV relativeFrom="paragraph">
-              <wp:posOffset>199390</wp:posOffset>
-            </wp:positionV>
-            <wp:extent cx="4251960" cy="3075305"/>
-            <wp:effectExtent l="12700" t="12700" r="15240" b="10795"/>
-            <wp:wrapTight wrapText="bothSides">
-              <wp:wrapPolygon edited="0">
-                <wp:start x="-65" y="-89"/>
-                <wp:lineTo x="-65" y="21587"/>
-                <wp:lineTo x="21613" y="21587"/>
-                <wp:lineTo x="21613" y="-89"/>
-                <wp:lineTo x="-65" y="-89"/>
-              </wp:wrapPolygon>
-            </wp:wrapTight>
-            <wp:docPr id="13" name="Picture 13" descr="Table&#10;&#10;Description automatically generated"/>
-            <wp:cNvGraphicFramePr>
-              <a:graphicFrameLocks xmlns:a="http://schemas.openxmlformats.org/drawingml/2006/main" noChangeAspect="1"/>
-            </wp:cNvGraphicFramePr>
-            <a:graphic xmlns:a="http://schemas.openxmlformats.org/drawingml/2006/main">
-              <a:graphicData uri="http://schemas.openxmlformats.org/drawingml/2006/picture">
-                <pic:pic xmlns:pic="http://schemas.openxmlformats.org/drawingml/2006/picture">
-                  <pic:nvPicPr>
-                    <pic:cNvPr id="13" name="Picture 13" descr="Table&#10;&#10;Description automatically generated"/>
-                    <pic:cNvPicPr/>
-                  </pic:nvPicPr>
-                  <pic:blipFill>
-                    <a:blip r:embed="rId22">
-                      <a:extLst>
-                        <a:ext uri="{28A0092B-C50C-407E-A947-70E740481C1C}">
-                          <a14:useLocalDpi xmlns:a14="http://schemas.microsoft.com/office/drawing/2010/main" val="0"/>
-                        </a:ext>
-                      </a:extLst>
-                    </a:blip>
-                    <a:stretch>
-                      <a:fillRect/>
-                    </a:stretch>
-                  </pic:blipFill>
-                  <pic:spPr>
-                    <a:xfrm>
-                      <a:off x="0" y="0"/>
-                      <a:ext cx="4251960" cy="3075305"/>
-                    </a:xfrm>
-                    <a:prstGeom prst="rect">
-                      <a:avLst/>
-                    </a:prstGeom>
-                    <a:ln>
-                      <a:solidFill>
-                        <a:schemeClr val="tx1"/>
-                      </a:solidFill>
-                    </a:ln>
-                  </pic:spPr>
-                </pic:pic>
-              </a:graphicData>
-            </a:graphic>
-            <wp14:sizeRelH relativeFrom="page">
-              <wp14:pctWidth>0</wp14:pctWidth>
-            </wp14:sizeRelH>
-            <wp14:sizeRelV relativeFrom="page">
-              <wp14:pctHeight>0</wp14:pctHeight>
-            </wp14:sizeRelV>
-          </wp:anchor>
-        </w:drawing>
-      </w:r>
+    </w:p>
+    <w:p>
+      <w:pPr>
+        <w:spacing w:line="360" w:lineRule="auto"/>
+        <w:ind w:firstLine="720"/>
+      </w:pPr>
     </w:p>
     <w:p>
       <w:pPr>
@@ -2861,13 +3547,13 @@
         <mc:AlternateContent>
           <mc:Choice Requires="wps">
             <w:drawing>
-              <wp:anchor distT="0" distB="0" distL="114300" distR="114300" simplePos="0" relativeHeight="251675648" behindDoc="0" locked="0" layoutInCell="1" allowOverlap="1" wp14:anchorId="0A7F06F4" wp14:editId="34CDD649">
+              <wp:anchor distT="0" distB="0" distL="114300" distR="114300" simplePos="0" relativeHeight="251675648" behindDoc="0" locked="0" layoutInCell="1" allowOverlap="1" wp14:anchorId="0A7F06F4" wp14:editId="65EA09B5">
                 <wp:simplePos x="0" y="0"/>
                 <wp:positionH relativeFrom="column">
-                  <wp:posOffset>4206240</wp:posOffset>
+                  <wp:posOffset>4204681</wp:posOffset>
                 </wp:positionH>
                 <wp:positionV relativeFrom="paragraph">
-                  <wp:posOffset>212725</wp:posOffset>
+                  <wp:posOffset>19252</wp:posOffset>
                 </wp:positionV>
                 <wp:extent cx="662940" cy="651510"/>
                 <wp:effectExtent l="0" t="0" r="0" b="0"/>
@@ -2927,7 +3613,7 @@
           </mc:Choice>
           <mc:Fallback>
             <w:pict>
-              <v:rect w14:anchorId="6480AFFD" id="Rectangle 1" o:spid="_x0000_s1026" style="position:absolute;margin-left:331.2pt;margin-top:16.75pt;width:52.2pt;height:51.3pt;z-index:251675648;visibility:visible;mso-wrap-style:square;mso-wrap-distance-left:9pt;mso-wrap-distance-top:0;mso-wrap-distance-right:9pt;mso-wrap-distance-bottom:0;mso-position-horizontal:absolute;mso-position-horizontal-relative:text;mso-position-vertical:absolute;mso-position-vertical-relative:text;v-text-anchor:middle" o:gfxdata="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" fillcolor="#fffc00" stroked="f">
+              <v:rect w14:anchorId="5AB57BF2" id="Rectangle 1" o:spid="_x0000_s1026" style="position:absolute;margin-left:331.1pt;margin-top:1.5pt;width:52.2pt;height:51.3pt;z-index:251675648;visibility:visible;mso-wrap-style:square;mso-wrap-distance-left:9pt;mso-wrap-distance-top:0;mso-wrap-distance-right:9pt;mso-wrap-distance-bottom:0;mso-position-horizontal:absolute;mso-position-horizontal-relative:text;mso-position-vertical:absolute;mso-position-vertical-relative:text;v-text-anchor:middle" o:gfxdata="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" fillcolor="#fffc00" stroked="f">
                 <v:fill opacity="30840f"/>
                 <v:stroke joinstyle="round"/>
               </v:rect>
@@ -2966,19 +3652,266 @@
         <w:ind w:firstLine="720"/>
       </w:pPr>
       <w:r>
-        <w:t xml:space="preserve">It is beneficial to the ensemble model that LGBM has such a low weight since it places a quite a bit of importance to temperature which is not beneficial as stated previously. </w:t>
-      </w:r>
-      <w:r>
-        <w:t xml:space="preserve">The Voting Regressor excels in both accuracy and MSE compared to the other models. It’s MAE It’s a close second to the untuned CAT. </w:t>
-      </w:r>
-      <w:r>
-        <w:t xml:space="preserve">In this business use case, MAE </w:t>
-      </w:r>
-      <w:r>
-        <w:t xml:space="preserve">would be a more appropriate </w:t>
-      </w:r>
-      <w:r>
-        <w:t xml:space="preserve">metric for model performance since metallurgists would </w:t>
+        <w:rPr>
+          <w:noProof/>
+        </w:rPr>
+        <mc:AlternateContent>
+          <mc:Choice Requires="wps">
+            <w:drawing>
+              <wp:anchor distT="0" distB="0" distL="114300" distR="114300" simplePos="0" relativeHeight="251685888" behindDoc="0" locked="0" layoutInCell="1" allowOverlap="1" wp14:anchorId="2037F5BF" wp14:editId="3B00D83A">
+                <wp:simplePos x="0" y="0"/>
+                <wp:positionH relativeFrom="column">
+                  <wp:posOffset>4550229</wp:posOffset>
+                </wp:positionH>
+                <wp:positionV relativeFrom="paragraph">
+                  <wp:posOffset>10975</wp:posOffset>
+                </wp:positionV>
+                <wp:extent cx="726440" cy="250009"/>
+                <wp:effectExtent l="0" t="0" r="0" b="4445"/>
+                <wp:wrapNone/>
+                <wp:docPr id="1026538071" name="Rectangle 1"/>
+                <wp:cNvGraphicFramePr/>
+                <a:graphic xmlns:a="http://schemas.openxmlformats.org/drawingml/2006/main">
+                  <a:graphicData uri="http://schemas.microsoft.com/office/word/2010/wordprocessingShape">
+                    <wps:wsp>
+                      <wps:cNvSpPr/>
+                      <wps:spPr>
+                        <a:xfrm>
+                          <a:off x="0" y="0"/>
+                          <a:ext cx="726440" cy="250009"/>
+                        </a:xfrm>
+                        <a:prstGeom prst="rect">
+                          <a:avLst/>
+                        </a:prstGeom>
+                        <a:solidFill>
+                          <a:srgbClr val="FFFC00">
+                            <a:alpha val="47059"/>
+                          </a:srgbClr>
+                        </a:solidFill>
+                        <a:ln w="9525" cap="flat" cmpd="sng" algn="ctr">
+                          <a:noFill/>
+                          <a:prstDash val="solid"/>
+                          <a:round/>
+                          <a:headEnd type="none" w="med" len="med"/>
+                          <a:tailEnd type="none" w="med" len="med"/>
+                        </a:ln>
+                      </wps:spPr>
+                      <wps:style>
+                        <a:lnRef idx="0">
+                          <a:scrgbClr r="0" g="0" b="0"/>
+                        </a:lnRef>
+                        <a:fillRef idx="0">
+                          <a:scrgbClr r="0" g="0" b="0"/>
+                        </a:fillRef>
+                        <a:effectRef idx="0">
+                          <a:scrgbClr r="0" g="0" b="0"/>
+                        </a:effectRef>
+                        <a:fontRef idx="minor">
+                          <a:schemeClr val="accent4"/>
+                        </a:fontRef>
+                      </wps:style>
+                      <wps:bodyPr rot="0" spcFirstLastPara="0" vertOverflow="overflow" horzOverflow="overflow" vert="horz" wrap="square" lIns="91440" tIns="45720" rIns="91440" bIns="45720" numCol="1" spcCol="0" rtlCol="0" fromWordArt="0" anchor="ctr" anchorCtr="0" forceAA="0" compatLnSpc="1">
+                        <a:prstTxWarp prst="textNoShape">
+                          <a:avLst/>
+                        </a:prstTxWarp>
+                        <a:noAutofit/>
+                      </wps:bodyPr>
+                    </wps:wsp>
+                  </a:graphicData>
+                </a:graphic>
+                <wp14:sizeRelH relativeFrom="margin">
+                  <wp14:pctWidth>0</wp14:pctWidth>
+                </wp14:sizeRelH>
+                <wp14:sizeRelV relativeFrom="margin">
+                  <wp14:pctHeight>0</wp14:pctHeight>
+                </wp14:sizeRelV>
+              </wp:anchor>
+            </w:drawing>
+          </mc:Choice>
+          <mc:Fallback>
+            <w:pict>
+              <v:rect w14:anchorId="47F71DCB" id="Rectangle 1" o:spid="_x0000_s1026" style="position:absolute;margin-left:358.3pt;margin-top:.85pt;width:57.2pt;height:19.7pt;z-index:251685888;visibility:visible;mso-wrap-style:square;mso-width-percent:0;mso-height-percent:0;mso-wrap-distance-left:9pt;mso-wrap-distance-top:0;mso-wrap-distance-right:9pt;mso-wrap-distance-bottom:0;mso-position-horizontal:absolute;mso-position-horizontal-relative:text;mso-position-vertical:absolute;mso-position-vertical-relative:text;mso-width-percent:0;mso-height-percent:0;mso-width-relative:margin;mso-height-relative:margin;v-text-anchor:middle" o:gfxdata="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" fillcolor="#fffc00" stroked="f">
+                <v:fill opacity="30840f"/>
+                <v:stroke joinstyle="round"/>
+              </v:rect>
+            </w:pict>
+          </mc:Fallback>
+        </mc:AlternateContent>
+      </w:r>
+    </w:p>
+    <w:p>
+      <w:pPr>
+        <w:spacing w:line="360" w:lineRule="auto"/>
+        <w:ind w:firstLine="720"/>
+      </w:pPr>
+      <w:r>
+        <w:rPr>
+          <w:noProof/>
+        </w:rPr>
+        <mc:AlternateContent>
+          <mc:Choice Requires="wps">
+            <w:drawing>
+              <wp:anchor distT="0" distB="0" distL="114300" distR="114300" simplePos="0" relativeHeight="251691008" behindDoc="0" locked="0" layoutInCell="1" allowOverlap="1" wp14:anchorId="4019AAB1" wp14:editId="2E3DCA1B">
+                <wp:simplePos x="0" y="0"/>
+                <wp:positionH relativeFrom="column">
+                  <wp:posOffset>4572000</wp:posOffset>
+                </wp:positionH>
+                <wp:positionV relativeFrom="paragraph">
+                  <wp:posOffset>204742</wp:posOffset>
+                </wp:positionV>
+                <wp:extent cx="726440" cy="249101"/>
+                <wp:effectExtent l="0" t="0" r="0" b="5080"/>
+                <wp:wrapNone/>
+                <wp:docPr id="1413123580" name="Rectangle 1"/>
+                <wp:cNvGraphicFramePr/>
+                <a:graphic xmlns:a="http://schemas.openxmlformats.org/drawingml/2006/main">
+                  <a:graphicData uri="http://schemas.microsoft.com/office/word/2010/wordprocessingShape">
+                    <wps:wsp>
+                      <wps:cNvSpPr/>
+                      <wps:spPr>
+                        <a:xfrm>
+                          <a:off x="0" y="0"/>
+                          <a:ext cx="726440" cy="249101"/>
+                        </a:xfrm>
+                        <a:prstGeom prst="rect">
+                          <a:avLst/>
+                        </a:prstGeom>
+                        <a:solidFill>
+                          <a:srgbClr val="FFFC00">
+                            <a:alpha val="47059"/>
+                          </a:srgbClr>
+                        </a:solidFill>
+                        <a:ln w="9525" cap="flat" cmpd="sng" algn="ctr">
+                          <a:noFill/>
+                          <a:prstDash val="solid"/>
+                          <a:round/>
+                          <a:headEnd type="none" w="med" len="med"/>
+                          <a:tailEnd type="none" w="med" len="med"/>
+                        </a:ln>
+                      </wps:spPr>
+                      <wps:style>
+                        <a:lnRef idx="0">
+                          <a:scrgbClr r="0" g="0" b="0"/>
+                        </a:lnRef>
+                        <a:fillRef idx="0">
+                          <a:scrgbClr r="0" g="0" b="0"/>
+                        </a:fillRef>
+                        <a:effectRef idx="0">
+                          <a:scrgbClr r="0" g="0" b="0"/>
+                        </a:effectRef>
+                        <a:fontRef idx="minor">
+                          <a:schemeClr val="accent4"/>
+                        </a:fontRef>
+                      </wps:style>
+                      <wps:bodyPr rot="0" spcFirstLastPara="0" vertOverflow="overflow" horzOverflow="overflow" vert="horz" wrap="square" lIns="91440" tIns="45720" rIns="91440" bIns="45720" numCol="1" spcCol="0" rtlCol="0" fromWordArt="0" anchor="ctr" anchorCtr="0" forceAA="0" compatLnSpc="1">
+                        <a:prstTxWarp prst="textNoShape">
+                          <a:avLst/>
+                        </a:prstTxWarp>
+                        <a:noAutofit/>
+                      </wps:bodyPr>
+                    </wps:wsp>
+                  </a:graphicData>
+                </a:graphic>
+                <wp14:sizeRelH relativeFrom="margin">
+                  <wp14:pctWidth>0</wp14:pctWidth>
+                </wp14:sizeRelH>
+                <wp14:sizeRelV relativeFrom="margin">
+                  <wp14:pctHeight>0</wp14:pctHeight>
+                </wp14:sizeRelV>
+              </wp:anchor>
+            </w:drawing>
+          </mc:Choice>
+          <mc:Fallback>
+            <w:pict>
+              <v:rect w14:anchorId="61530890" id="Rectangle 1" o:spid="_x0000_s1026" style="position:absolute;margin-left:5in;margin-top:16.1pt;width:57.2pt;height:19.6pt;z-index:251691008;visibility:visible;mso-wrap-style:square;mso-width-percent:0;mso-height-percent:0;mso-wrap-distance-left:9pt;mso-wrap-distance-top:0;mso-wrap-distance-right:9pt;mso-wrap-distance-bottom:0;mso-position-horizontal:absolute;mso-position-horizontal-relative:text;mso-position-vertical:absolute;mso-position-vertical-relative:text;mso-width-percent:0;mso-height-percent:0;mso-width-relative:margin;mso-height-relative:margin;v-text-anchor:middle" o:gfxdata="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" fillcolor="#fffc00" stroked="f">
+                <v:fill opacity="30840f"/>
+                <v:stroke joinstyle="round"/>
+              </v:rect>
+            </w:pict>
+          </mc:Fallback>
+        </mc:AlternateContent>
+      </w:r>
+    </w:p>
+    <w:p>
+      <w:pPr>
+        <w:spacing w:line="360" w:lineRule="auto"/>
+        <w:ind w:firstLine="720"/>
+      </w:pPr>
+    </w:p>
+    <w:p>
+      <w:pPr>
+        <w:spacing w:line="360" w:lineRule="auto"/>
+        <w:ind w:firstLine="720"/>
+      </w:pPr>
+    </w:p>
+    <w:p>
+      <w:pPr>
+        <w:spacing w:line="360" w:lineRule="auto"/>
+        <w:ind w:firstLine="720"/>
+      </w:pPr>
+      <w:r>
+        <w:t xml:space="preserve">LGBM’s predictions contributes 60% to the ensemble model and is beneficial since it gives a much more balanced importance on the most influential elements. It does rely on temperature quite a bit but as it can be seen, it still performs exceptionally. Extra Trees doesn’t seem to contribute much and might be because it overfits. Default </w:t>
+      </w:r>
+      <w:proofErr w:type="spellStart"/>
+      <w:r>
+        <w:t>CatBoost</w:t>
+      </w:r>
+      <w:proofErr w:type="spellEnd"/>
+      <w:r>
+        <w:t xml:space="preserve"> performs better than the Voting Regressor. However, the Voting Regressor will be chosen as the final model due to its versatility as stated above.</w:t>
+      </w:r>
+      <w:r>
+        <w:rPr>
+          <w:noProof/>
+        </w:rPr>
+        <w:t xml:space="preserve"> </w:t>
+      </w:r>
+    </w:p>
+    <w:p>
+      <w:pPr>
+        <w:spacing w:line="360" w:lineRule="auto"/>
+        <w:ind w:firstLine="720"/>
+      </w:pPr>
+    </w:p>
+    <w:p>
+      <w:pPr>
+        <w:spacing w:line="360" w:lineRule="auto"/>
+        <w:ind w:firstLine="720"/>
+      </w:pPr>
+    </w:p>
+    <w:p>
+      <w:pPr>
+        <w:spacing w:line="360" w:lineRule="auto"/>
+      </w:pPr>
+    </w:p>
+    <w:p>
+      <w:pPr>
+        <w:spacing w:line="360" w:lineRule="auto"/>
+        <w:ind w:firstLine="720"/>
+      </w:pPr>
+      <w:r>
+        <w:t xml:space="preserve">In this business use case, </w:t>
+      </w:r>
+      <w:r>
+        <w:t xml:space="preserve">the model’s performance would be best judged using </w:t>
+      </w:r>
+      <w:r>
+        <w:t xml:space="preserve">both </w:t>
+      </w:r>
+      <w:r>
+        <w:t xml:space="preserve">MAE </w:t>
+      </w:r>
+      <w:r>
+        <w:t xml:space="preserve">and RMSE. </w:t>
+      </w:r>
+      <w:r>
+        <w:t xml:space="preserve">This is because the data itself </w:t>
+      </w:r>
+      <w:r>
+        <w:t xml:space="preserve">This is because </w:t>
+      </w:r>
+      <w:r>
+        <w:t xml:space="preserve">metallurgists would </w:t>
       </w:r>
       <w:r>
         <w:t xml:space="preserve">only </w:t>
@@ -3014,129 +3947,139 @@
         <w:t xml:space="preserve"> MPa</w:t>
       </w:r>
       <w:r>
-        <w:t xml:space="preserve">. This means that the model predicts the strength of </w:t>
-      </w:r>
-      <w:r>
-        <w:t>a</w:t>
-      </w:r>
-      <w:r>
-        <w:t xml:space="preserve"> steel observation</w:t>
-      </w:r>
-      <w:r>
-        <w:t>,</w:t>
-      </w:r>
-      <w:r>
-        <w:t xml:space="preserve"> on average</w:t>
-      </w:r>
-      <w:r>
-        <w:t>,</w:t>
+        <w:t xml:space="preserve"> and an RMSE of ~30 MPa</w:t>
+      </w:r>
+      <w:r>
+        <w:t>. This means that t</w:t>
+      </w:r>
+      <w:r>
+        <w:t>he Voting Regressor’s predictions are on average</w:t>
+      </w:r>
+      <w:r>
+        <w:t>, ~</w:t>
+      </w:r>
+      <w:r>
+        <w:t xml:space="preserve">14.2 MPa away from the </w:t>
+      </w:r>
+      <w:r>
+        <w:t>true</w:t>
+      </w:r>
+      <w:r>
+        <w:t xml:space="preserve"> strengths. Considering the </w:t>
+      </w:r>
+      <w:r>
+        <w:t>mean Yield strength from this data is 361 MPa, this model would excel at providing rough strength estimates.</w:t>
+      </w:r>
+    </w:p>
+    <w:p>
+      <w:pPr>
+        <w:spacing w:line="360" w:lineRule="auto"/>
+        <w:ind w:firstLine="720"/>
+      </w:pPr>
+      <w:r>
+        <w:t>A</w:t>
+      </w:r>
+      <w:r>
+        <w:t xml:space="preserve">nother evaluation was done on </w:t>
+      </w:r>
+      <w:r>
+        <w:t xml:space="preserve">a subset of the </w:t>
+      </w:r>
+      <w:r>
+        <w:t>data</w:t>
       </w:r>
       <w:r>
         <w:t xml:space="preserve"> </w:t>
       </w:r>
       <w:r>
-        <w:t>14.2 MPa away from the true value.</w:t>
-      </w:r>
-    </w:p>
-    <w:p>
-      <w:pPr>
-        <w:spacing w:line="360" w:lineRule="auto"/>
-        <w:ind w:firstLine="720"/>
-      </w:pPr>
-      <w:r>
-        <w:t>A</w:t>
-      </w:r>
-      <w:r>
-        <w:t xml:space="preserve">nother evaluation was done on </w:t>
-      </w:r>
-      <w:r>
-        <w:t xml:space="preserve">a subset of the </w:t>
-      </w:r>
-      <w:r>
-        <w:t>data</w:t>
+        <w:t>at</w:t>
+      </w:r>
+      <w:r>
+        <w:t xml:space="preserve"> a </w:t>
+      </w:r>
+      <w:r>
+        <w:t>temperature</w:t>
+      </w:r>
+      <w:r>
+        <w:t xml:space="preserve"> of</w:t>
+      </w:r>
+      <w:r>
+        <w:t xml:space="preserve"> 27˚C, around room temperature. </w:t>
+      </w:r>
+    </w:p>
+    <w:p>
+      <w:pPr>
+        <w:spacing w:line="360" w:lineRule="auto"/>
+        <w:ind w:firstLine="720"/>
+      </w:pPr>
+      <w:r>
+        <w:t>To do this, all observations recorded at 27˚C were indexed. Using this index, new X and y datasets were created. Th</w:t>
+      </w:r>
+      <w:r>
+        <w:t>ese</w:t>
+      </w:r>
+      <w:r>
+        <w:t xml:space="preserve"> new </w:t>
+      </w:r>
+      <w:r>
+        <w:t>sets</w:t>
       </w:r>
       <w:r>
         <w:t xml:space="preserve"> </w:t>
       </w:r>
       <w:r>
-        <w:t>at</w:t>
-      </w:r>
-      <w:r>
-        <w:t xml:space="preserve"> a </w:t>
-      </w:r>
-      <w:r>
-        <w:t>temperature</w:t>
-      </w:r>
-      <w:r>
-        <w:t xml:space="preserve"> of</w:t>
-      </w:r>
-      <w:r>
-        <w:t xml:space="preserve"> 27˚C, around room temperature. </w:t>
-      </w:r>
-    </w:p>
-    <w:p>
-      <w:pPr>
-        <w:spacing w:line="360" w:lineRule="auto"/>
-        <w:ind w:firstLine="720"/>
-      </w:pPr>
-      <w:r>
-        <w:t>To do this, all observations recorded at 27˚C were indexed. Using this index, new X and y datasets were created. Th</w:t>
-      </w:r>
-      <w:r>
-        <w:t>ese</w:t>
-      </w:r>
-      <w:r>
-        <w:t xml:space="preserve"> new </w:t>
-      </w:r>
-      <w:r>
-        <w:t>sets</w:t>
+        <w:t xml:space="preserve">were also removed of </w:t>
+      </w:r>
+      <w:r>
+        <w:t xml:space="preserve">any training data. </w:t>
+      </w:r>
+    </w:p>
+    <w:p>
+      <w:pPr>
+        <w:spacing w:line="360" w:lineRule="auto"/>
+        <w:ind w:firstLine="720"/>
+      </w:pPr>
+      <w:r>
+        <w:t>To reiterate, t</w:t>
+      </w:r>
+      <w:r>
+        <w:t xml:space="preserve">he resulting dataset </w:t>
+      </w:r>
+      <w:r>
+        <w:t xml:space="preserve">was </w:t>
+      </w:r>
+      <w:r>
+        <w:t>comprised exclusively of test and validation data recorded at 27˚C.</w:t>
+      </w:r>
+      <w:r>
+        <w:t xml:space="preserve"> It consisted of 25 observations.</w:t>
       </w:r>
       <w:r>
         <w:t xml:space="preserve"> </w:t>
       </w:r>
       <w:r>
-        <w:t xml:space="preserve">were also removed of </w:t>
-      </w:r>
-      <w:r>
-        <w:t xml:space="preserve">any training data. </w:t>
-      </w:r>
-    </w:p>
-    <w:p>
-      <w:pPr>
-        <w:spacing w:line="360" w:lineRule="auto"/>
-        <w:ind w:firstLine="720"/>
-      </w:pPr>
-      <w:r>
-        <w:t>To reiterate, t</w:t>
-      </w:r>
-      <w:r>
-        <w:t xml:space="preserve">he resulting dataset </w:t>
-      </w:r>
-      <w:r>
-        <w:t xml:space="preserve">was </w:t>
-      </w:r>
-      <w:r>
-        <w:t>comprised exclusively of test and validation data recorded at 27˚C.</w:t>
-      </w:r>
-      <w:r>
-        <w:t xml:space="preserve"> It consisted of 25 observations.</w:t>
-      </w:r>
-      <w:r>
-        <w:t xml:space="preserve"> </w:t>
-      </w:r>
-      <w:r>
         <w:t>The model was scored on this data</w:t>
       </w:r>
       <w:r>
         <w:t xml:space="preserve"> and was </w:t>
       </w:r>
-      <w:proofErr w:type="gramStart"/>
-      <w:r>
-        <w:t>cross-validated</w:t>
-      </w:r>
-      <w:proofErr w:type="gramEnd"/>
-      <w:r>
-        <w:t xml:space="preserve"> on all the data, including the training data recorded at 27˚C. The results are shown below:</w:t>
+      <w:r>
+        <w:t>cross validated</w:t>
+      </w:r>
+      <w:r>
+        <w:t xml:space="preserve"> on all the data</w:t>
+      </w:r>
+      <w:r>
+        <w:t xml:space="preserve"> (</w:t>
+      </w:r>
+      <w:r>
+        <w:t>including the training data</w:t>
+      </w:r>
+      <w:r>
+        <w:t>) that was</w:t>
+      </w:r>
+      <w:r>
+        <w:t xml:space="preserve"> recorded at 27˚C. The results are shown below:</w:t>
       </w:r>
     </w:p>
     <w:p>
@@ -3148,28 +4091,27 @@
         <w:rPr>
           <w:noProof/>
         </w:rPr>
-        <w:lastRenderedPageBreak/>
         <w:drawing>
-          <wp:anchor distT="0" distB="0" distL="114300" distR="114300" simplePos="0" relativeHeight="251676672" behindDoc="1" locked="0" layoutInCell="1" allowOverlap="1" wp14:anchorId="79649477" wp14:editId="029C9C57">
+          <wp:anchor distT="0" distB="0" distL="114300" distR="114300" simplePos="0" relativeHeight="251692032" behindDoc="1" locked="0" layoutInCell="1" allowOverlap="1" wp14:anchorId="025E4A4D" wp14:editId="42459DC8">
             <wp:simplePos x="0" y="0"/>
             <wp:positionH relativeFrom="column">
-              <wp:posOffset>1337310</wp:posOffset>
+              <wp:posOffset>1708059</wp:posOffset>
             </wp:positionH>
             <wp:positionV relativeFrom="paragraph">
-              <wp:posOffset>119380</wp:posOffset>
+              <wp:posOffset>73115</wp:posOffset>
             </wp:positionV>
-            <wp:extent cx="2720340" cy="2053590"/>
-            <wp:effectExtent l="12700" t="12700" r="10160" b="16510"/>
+            <wp:extent cx="2383790" cy="2211070"/>
+            <wp:effectExtent l="12700" t="12700" r="16510" b="11430"/>
             <wp:wrapTight wrapText="bothSides">
               <wp:wrapPolygon edited="0">
-                <wp:start x="-101" y="-134"/>
-                <wp:lineTo x="-101" y="21640"/>
-                <wp:lineTo x="21580" y="21640"/>
-                <wp:lineTo x="21580" y="-134"/>
-                <wp:lineTo x="-101" y="-134"/>
+                <wp:start x="-115" y="-124"/>
+                <wp:lineTo x="-115" y="21588"/>
+                <wp:lineTo x="21635" y="21588"/>
+                <wp:lineTo x="21635" y="-124"/>
+                <wp:lineTo x="-115" y="-124"/>
               </wp:wrapPolygon>
             </wp:wrapTight>
-            <wp:docPr id="225656139" name="Picture 3" descr="A screenshot of a graph&#10;&#10;Description automatically generated"/>
+            <wp:docPr id="842205222" name="Picture 9"/>
             <wp:cNvGraphicFramePr>
               <a:graphicFrameLocks xmlns:a="http://schemas.openxmlformats.org/drawingml/2006/main" noChangeAspect="1"/>
             </wp:cNvGraphicFramePr>
@@ -3177,7 +4119,7 @@
               <a:graphicData uri="http://schemas.openxmlformats.org/drawingml/2006/picture">
                 <pic:pic xmlns:pic="http://schemas.openxmlformats.org/drawingml/2006/picture">
                   <pic:nvPicPr>
-                    <pic:cNvPr id="225656139" name="Picture 3" descr="A screenshot of a graph&#10;&#10;Description automatically generated"/>
+                    <pic:cNvPr id="842205222" name="Picture 842205222"/>
                     <pic:cNvPicPr/>
                   </pic:nvPicPr>
                   <pic:blipFill>
@@ -3195,7 +4137,7 @@
                   <pic:spPr>
                     <a:xfrm>
                       <a:off x="0" y="0"/>
-                      <a:ext cx="2720340" cy="2053590"/>
+                      <a:ext cx="2383790" cy="2211070"/>
                     </a:xfrm>
                     <a:prstGeom prst="rect">
                       <a:avLst/>
@@ -3230,6 +4172,24 @@
         <w:spacing w:line="360" w:lineRule="auto"/>
         <w:ind w:firstLine="720"/>
       </w:pPr>
+    </w:p>
+    <w:p>
+      <w:pPr>
+        <w:spacing w:line="360" w:lineRule="auto"/>
+        <w:ind w:firstLine="720"/>
+      </w:pPr>
+    </w:p>
+    <w:p>
+      <w:pPr>
+        <w:spacing w:line="360" w:lineRule="auto"/>
+        <w:ind w:firstLine="720"/>
+      </w:pPr>
+    </w:p>
+    <w:p>
+      <w:pPr>
+        <w:spacing w:line="360" w:lineRule="auto"/>
+        <w:ind w:firstLine="720"/>
+      </w:pPr>
       <w:r>
         <w:rPr>
           <w:noProof/>
@@ -3237,13 +4197,13 @@
         <mc:AlternateContent>
           <mc:Choice Requires="wps">
             <w:drawing>
-              <wp:anchor distT="0" distB="0" distL="114300" distR="114300" simplePos="0" relativeHeight="251680768" behindDoc="0" locked="0" layoutInCell="1" allowOverlap="1" wp14:anchorId="2E78600F" wp14:editId="33B74FEC">
+              <wp:anchor distT="0" distB="0" distL="114300" distR="114300" simplePos="0" relativeHeight="251693056" behindDoc="0" locked="0" layoutInCell="1" allowOverlap="1" wp14:anchorId="2E78600F" wp14:editId="0EF481D9">
                 <wp:simplePos x="0" y="0"/>
                 <wp:positionH relativeFrom="column">
-                  <wp:posOffset>3314700</wp:posOffset>
+                  <wp:posOffset>3436892</wp:posOffset>
                 </wp:positionH>
                 <wp:positionV relativeFrom="paragraph">
-                  <wp:posOffset>171450</wp:posOffset>
+                  <wp:posOffset>65405</wp:posOffset>
                 </wp:positionV>
                 <wp:extent cx="662940" cy="274320"/>
                 <wp:effectExtent l="0" t="0" r="0" b="5080"/>
@@ -3306,7 +4266,7 @@
           </mc:Choice>
           <mc:Fallback>
             <w:pict>
-              <v:rect w14:anchorId="1381CC37" id="Rectangle 1" o:spid="_x0000_s1026" style="position:absolute;margin-left:261pt;margin-top:13.5pt;width:52.2pt;height:21.6pt;z-index:251680768;visibility:visible;mso-wrap-style:square;mso-height-percent:0;mso-wrap-distance-left:9pt;mso-wrap-distance-top:0;mso-wrap-distance-right:9pt;mso-wrap-distance-bottom:0;mso-position-horizontal:absolute;mso-position-horizontal-relative:text;mso-position-vertical:absolute;mso-position-vertical-relative:text;mso-height-percent:0;mso-height-relative:margin;v-text-anchor:middle" o:gfxdata="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" fillcolor="#fffc00" stroked="f">
+              <v:rect w14:anchorId="3A733420" id="Rectangle 1" o:spid="_x0000_s1026" style="position:absolute;margin-left:270.6pt;margin-top:5.15pt;width:52.2pt;height:21.6pt;z-index:251693056;visibility:visible;mso-wrap-style:square;mso-height-percent:0;mso-wrap-distance-left:9pt;mso-wrap-distance-top:0;mso-wrap-distance-right:9pt;mso-wrap-distance-bottom:0;mso-position-horizontal:absolute;mso-position-horizontal-relative:text;mso-position-vertical:absolute;mso-position-vertical-relative:text;mso-height-percent:0;mso-height-relative:margin;v-text-anchor:middle" o:gfxdata="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" fillcolor="#fffc00" stroked="f">
                 <v:fill opacity="30840f"/>
                 <v:stroke joinstyle="round"/>
               </v:rect>
@@ -3326,12 +4286,6 @@
         <w:spacing w:line="360" w:lineRule="auto"/>
         <w:ind w:firstLine="720"/>
       </w:pPr>
-    </w:p>
-    <w:p>
-      <w:pPr>
-        <w:spacing w:line="360" w:lineRule="auto"/>
-        <w:ind w:firstLine="720"/>
-      </w:pPr>
       <w:r>
         <w:rPr>
           <w:noProof/>
@@ -3339,13 +4293,13 @@
         <mc:AlternateContent>
           <mc:Choice Requires="wps">
             <w:drawing>
-              <wp:anchor distT="0" distB="0" distL="114300" distR="114300" simplePos="0" relativeHeight="251678720" behindDoc="0" locked="0" layoutInCell="1" allowOverlap="1" wp14:anchorId="0D0C9594" wp14:editId="762E94C6">
+              <wp:anchor distT="0" distB="0" distL="114300" distR="114300" simplePos="0" relativeHeight="251694080" behindDoc="0" locked="0" layoutInCell="1" allowOverlap="1" wp14:anchorId="0D0C9594" wp14:editId="5CBC2361">
                 <wp:simplePos x="0" y="0"/>
                 <wp:positionH relativeFrom="column">
-                  <wp:posOffset>3314700</wp:posOffset>
+                  <wp:posOffset>3444603</wp:posOffset>
                 </wp:positionH>
                 <wp:positionV relativeFrom="paragraph">
-                  <wp:posOffset>221615</wp:posOffset>
+                  <wp:posOffset>8890</wp:posOffset>
                 </wp:positionV>
                 <wp:extent cx="662940" cy="274320"/>
                 <wp:effectExtent l="0" t="0" r="0" b="5080"/>
@@ -3408,7 +4362,7 @@
           </mc:Choice>
           <mc:Fallback>
             <w:pict>
-              <v:rect w14:anchorId="73DF7A38" id="Rectangle 1" o:spid="_x0000_s1026" style="position:absolute;margin-left:261pt;margin-top:17.45pt;width:52.2pt;height:21.6pt;z-index:251678720;visibility:visible;mso-wrap-style:square;mso-height-percent:0;mso-wrap-distance-left:9pt;mso-wrap-distance-top:0;mso-wrap-distance-right:9pt;mso-wrap-distance-bottom:0;mso-position-horizontal:absolute;mso-position-horizontal-relative:text;mso-position-vertical:absolute;mso-position-vertical-relative:text;mso-height-percent:0;mso-height-relative:margin;v-text-anchor:middle" o:gfxdata="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" fillcolor="#fffc00" stroked="f">
+              <v:rect w14:anchorId="1DCF82A6" id="Rectangle 1" o:spid="_x0000_s1026" style="position:absolute;margin-left:271.25pt;margin-top:.7pt;width:52.2pt;height:21.6pt;z-index:251694080;visibility:visible;mso-wrap-style:square;mso-height-percent:0;mso-wrap-distance-left:9pt;mso-wrap-distance-top:0;mso-wrap-distance-right:9pt;mso-wrap-distance-bottom:0;mso-position-horizontal:absolute;mso-position-horizontal-relative:text;mso-position-vertical:absolute;mso-position-vertical-relative:text;mso-height-percent:0;mso-height-relative:margin;v-text-anchor:middle" o:gfxdata="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" fillcolor="#fffc00" stroked="f">
                 <v:fill opacity="30840f"/>
                 <v:stroke joinstyle="round"/>
               </v:rect>
@@ -3428,26 +4382,38 @@
         <w:spacing w:line="360" w:lineRule="auto"/>
         <w:ind w:firstLine="720"/>
       </w:pPr>
-    </w:p>
-    <w:p>
-      <w:pPr>
-        <w:spacing w:line="360" w:lineRule="auto"/>
-        <w:ind w:firstLine="720"/>
-      </w:pPr>
-    </w:p>
-    <w:p>
-      <w:pPr>
-        <w:spacing w:line="360" w:lineRule="auto"/>
-        <w:ind w:firstLine="720"/>
-      </w:pPr>
-      <w:r>
-        <w:t>Scoring on the new test and validation data, t</w:t>
-      </w:r>
-      <w:r>
-        <w:t>he model still has a</w:t>
-      </w:r>
-      <w:r>
-        <w:t xml:space="preserve"> decent MAE of ~16 MPa which is </w:t>
+      <w:r>
+        <w:t>When s</w:t>
+      </w:r>
+      <w:r>
+        <w:t>co</w:t>
+      </w:r>
+      <w:r>
+        <w:t>red</w:t>
+      </w:r>
+      <w:r>
+        <w:t xml:space="preserve"> on the new test and validation data, t</w:t>
+      </w:r>
+      <w:r>
+        <w:t>he model still</w:t>
+      </w:r>
+      <w:r>
+        <w:t xml:space="preserve"> performed quite well. It’s </w:t>
+      </w:r>
+      <w:r>
+        <w:t xml:space="preserve">MAE </w:t>
+      </w:r>
+      <w:r>
+        <w:t>was</w:t>
+      </w:r>
+      <w:r>
+        <w:t xml:space="preserve"> ~</w:t>
+      </w:r>
+      <w:r>
+        <w:t>27</w:t>
+      </w:r>
+      <w:r>
+        <w:t xml:space="preserve"> MPa which is </w:t>
       </w:r>
       <w:proofErr w:type="gramStart"/>
       <w:r>
@@ -3461,7 +4427,19 @@
         <w:t xml:space="preserve">the </w:t>
       </w:r>
       <w:r>
-        <w:t xml:space="preserve">MAE obtained from training on the data from all temperatures. However, the CV MAE did not perform as well as well as the CV MAE when the data from all temperatures was included (~27 MPa vs. ~14 MPa). </w:t>
+        <w:t xml:space="preserve">MAE obtained from training on the data from all temperatures. However, the CV MAE </w:t>
+      </w:r>
+      <w:r>
+        <w:t xml:space="preserve">when </w:t>
+      </w:r>
+      <w:r>
+        <w:t>subsetting</w:t>
+      </w:r>
+      <w:r>
+        <w:t xml:space="preserve"> for 27˚C was higher than </w:t>
+      </w:r>
+      <w:r>
+        <w:t xml:space="preserve">the CV MAE when the data from all temperatures was included (~27 MPa vs. ~14 MPa). </w:t>
       </w:r>
     </w:p>
     <w:p>
@@ -3490,19 +4468,59 @@
         <w:t>e ensemble</w:t>
       </w:r>
       <w:r>
-        <w:t xml:space="preserve"> model does do quite a good job in predicting steel strength.</w:t>
+        <w:t xml:space="preserve"> model </w:t>
+      </w:r>
+      <w:r>
+        <w:t>is excellent</w:t>
+      </w:r>
+      <w:r>
+        <w:t xml:space="preserve"> in predicting steel strength.</w:t>
       </w:r>
       <w:r>
         <w:t xml:space="preserve"> </w:t>
       </w:r>
       <w:r>
-        <w:t xml:space="preserve">Surprisingly, data on the samples' microstructure resulting from its heat treatment was not needed in this analysis. </w:t>
+        <w:t>Surprisingly, data on the samples' microstructure resulting from its heat treatment w</w:t>
+      </w:r>
+      <w:r>
+        <w:t>ere</w:t>
+      </w:r>
+      <w:r>
+        <w:t xml:space="preserve"> not needed in this analysis. </w:t>
       </w:r>
       <w:r>
         <w:t>A limitation to this model is that the</w:t>
       </w:r>
       <w:r>
-        <w:t xml:space="preserve"> data is probably representative of a certain set of steel samples and may not be generalizable to other steel with different chemistries and heat treatments. Additionally, the inclusion of temperature in this analysis might not be useful in most cases</w:t>
+        <w:t xml:space="preserve"> data is probably representative of a certain set of steel samples and may not be generalizable to other steel with different chemistries and heat treatments.</w:t>
+      </w:r>
+      <w:r>
+        <w:t xml:space="preserve"> </w:t>
+      </w:r>
+      <w:r>
+        <w:t>However,</w:t>
+      </w:r>
+      <w:r>
+        <w:t xml:space="preserve"> this was taken into consideration which is why the ensemble Voting Regressor model was chosen even though </w:t>
+      </w:r>
+      <w:proofErr w:type="gramStart"/>
+      <w:r>
+        <w:t>it’s</w:t>
+      </w:r>
+      <w:proofErr w:type="gramEnd"/>
+      <w:r>
+        <w:t xml:space="preserve"> performance was slightly lower than that of the default </w:t>
+      </w:r>
+      <w:proofErr w:type="spellStart"/>
+      <w:r>
+        <w:t>CatBoost</w:t>
+      </w:r>
+      <w:proofErr w:type="spellEnd"/>
+      <w:r>
+        <w:t xml:space="preserve"> model. </w:t>
+      </w:r>
+      <w:r>
+        <w:t>Additionally, the inclusion of temperature in this analysis might not be useful in most cases</w:t>
       </w:r>
       <w:r>
         <w:t xml:space="preserve"> however </w:t>
@@ -3525,17 +4543,10 @@
     </w:p>
     <w:p>
       <w:pPr>
-        <w:spacing w:line="360" w:lineRule="auto"/>
-        <w:ind w:firstLine="720"/>
-      </w:pPr>
-    </w:p>
-    <w:p>
-      <w:pPr>
         <w:pStyle w:val="Heading1"/>
         <w:spacing w:line="360" w:lineRule="auto"/>
       </w:pPr>
       <w:r>
-        <w:lastRenderedPageBreak/>
         <w:t>8.0 Sources</w:t>
       </w:r>
     </w:p>
@@ -3786,6 +4797,119 @@
     </w:lvl>
   </w:abstractNum>
   <w:abstractNum w:abstractNumId="1" w15:restartNumberingAfterBreak="0">
+    <w:nsid w:val="19E47AF6"/>
+    <w:multiLevelType w:val="multilevel"/>
+    <w:tmpl w:val="F992D8A2"/>
+    <w:lvl w:ilvl="0">
+      <w:start w:val="1"/>
+      <w:numFmt w:val="decimal"/>
+      <w:lvlText w:val="%1.0"/>
+      <w:lvlJc w:val="left"/>
+      <w:pPr>
+        <w:ind w:left="800" w:hanging="800"/>
+      </w:pPr>
+      <w:rPr>
+        <w:rFonts w:hint="default"/>
+      </w:rPr>
+    </w:lvl>
+    <w:lvl w:ilvl="1">
+      <w:start w:val="1"/>
+      <w:numFmt w:val="decimal"/>
+      <w:lvlText w:val="%1.%2"/>
+      <w:lvlJc w:val="left"/>
+      <w:pPr>
+        <w:ind w:left="1520" w:hanging="800"/>
+      </w:pPr>
+      <w:rPr>
+        <w:rFonts w:hint="default"/>
+      </w:rPr>
+    </w:lvl>
+    <w:lvl w:ilvl="2">
+      <w:start w:val="1"/>
+      <w:numFmt w:val="decimal"/>
+      <w:lvlText w:val="%1.%2.%3"/>
+      <w:lvlJc w:val="left"/>
+      <w:pPr>
+        <w:ind w:left="2240" w:hanging="800"/>
+      </w:pPr>
+      <w:rPr>
+        <w:rFonts w:hint="default"/>
+      </w:rPr>
+    </w:lvl>
+    <w:lvl w:ilvl="3">
+      <w:start w:val="1"/>
+      <w:numFmt w:val="decimal"/>
+      <w:lvlText w:val="%1.%2.%3.%4"/>
+      <w:lvlJc w:val="left"/>
+      <w:pPr>
+        <w:ind w:left="3240" w:hanging="1080"/>
+      </w:pPr>
+      <w:rPr>
+        <w:rFonts w:hint="default"/>
+      </w:rPr>
+    </w:lvl>
+    <w:lvl w:ilvl="4">
+      <w:start w:val="1"/>
+      <w:numFmt w:val="decimal"/>
+      <w:lvlText w:val="%1.%2.%3.%4.%5"/>
+      <w:lvlJc w:val="left"/>
+      <w:pPr>
+        <w:ind w:left="3960" w:hanging="1080"/>
+      </w:pPr>
+      <w:rPr>
+        <w:rFonts w:hint="default"/>
+      </w:rPr>
+    </w:lvl>
+    <w:lvl w:ilvl="5">
+      <w:start w:val="1"/>
+      <w:numFmt w:val="decimal"/>
+      <w:lvlText w:val="%1.%2.%3.%4.%5.%6"/>
+      <w:lvlJc w:val="left"/>
+      <w:pPr>
+        <w:ind w:left="5040" w:hanging="1440"/>
+      </w:pPr>
+      <w:rPr>
+        <w:rFonts w:hint="default"/>
+      </w:rPr>
+    </w:lvl>
+    <w:lvl w:ilvl="6">
+      <w:start w:val="1"/>
+      <w:numFmt w:val="decimal"/>
+      <w:lvlText w:val="%1.%2.%3.%4.%5.%6.%7"/>
+      <w:lvlJc w:val="left"/>
+      <w:pPr>
+        <w:ind w:left="5760" w:hanging="1440"/>
+      </w:pPr>
+      <w:rPr>
+        <w:rFonts w:hint="default"/>
+      </w:rPr>
+    </w:lvl>
+    <w:lvl w:ilvl="7">
+      <w:start w:val="1"/>
+      <w:numFmt w:val="decimal"/>
+      <w:lvlText w:val="%1.%2.%3.%4.%5.%6.%7.%8"/>
+      <w:lvlJc w:val="left"/>
+      <w:pPr>
+        <w:ind w:left="6840" w:hanging="1800"/>
+      </w:pPr>
+      <w:rPr>
+        <w:rFonts w:hint="default"/>
+      </w:rPr>
+    </w:lvl>
+    <w:lvl w:ilvl="8">
+      <w:start w:val="1"/>
+      <w:numFmt w:val="decimal"/>
+      <w:lvlText w:val="%1.%2.%3.%4.%5.%6.%7.%8.%9"/>
+      <w:lvlJc w:val="left"/>
+      <w:pPr>
+        <w:ind w:left="7560" w:hanging="1800"/>
+      </w:pPr>
+      <w:rPr>
+        <w:rFonts w:hint="default"/>
+      </w:rPr>
+    </w:lvl>
+  </w:abstractNum>
+  <w:abstractNum w:abstractNumId="2" w15:restartNumberingAfterBreak="0">
     <w:nsid w:val="6C247B97"/>
     <w:multiLevelType w:val="hybridMultilevel"/>
     <w:tmpl w:val="450C40CC"/>
@@ -3898,7 +5022,7 @@
       </w:rPr>
     </w:lvl>
   </w:abstractNum>
-  <w:abstractNum w:abstractNumId="2" w15:restartNumberingAfterBreak="0">
+  <w:abstractNum w:abstractNumId="3" w15:restartNumberingAfterBreak="0">
     <w:nsid w:val="758247F8"/>
     <w:multiLevelType w:val="multilevel"/>
     <w:tmpl w:val="95E60346"/>
@@ -4015,10 +5139,13 @@
     <w:abstractNumId w:val="0"/>
   </w:num>
   <w:num w:numId="2" w16cid:durableId="216936213">
-    <w:abstractNumId w:val="1"/>
+    <w:abstractNumId w:val="2"/>
   </w:num>
   <w:num w:numId="3" w16cid:durableId="1728336522">
-    <w:abstractNumId w:val="2"/>
+    <w:abstractNumId w:val="3"/>
+  </w:num>
+  <w:num w:numId="4" w16cid:durableId="1055011226">
+    <w:abstractNumId w:val="1"/>
   </w:num>
 </w:numbering>
 </file>
@@ -4644,6 +5771,22 @@
       <w:rFonts w:ascii="Helvetica" w:hAnsi="Helvetica"/>
     </w:rPr>
   </w:style>
+  <w:style w:type="table" w:styleId="TableGrid">
+    <w:name w:val="Table Grid"/>
+    <w:basedOn w:val="TableNormal"/>
+    <w:uiPriority w:val="39"/>
+    <w:rsid w:val="00E924C7"/>
+    <w:tblPr>
+      <w:tblBorders>
+        <w:top w:val="single" w:sz="4" w:space="0" w:color="auto"/>
+        <w:left w:val="single" w:sz="4" w:space="0" w:color="auto"/>
+        <w:bottom w:val="single" w:sz="4" w:space="0" w:color="auto"/>
+        <w:right w:val="single" w:sz="4" w:space="0" w:color="auto"/>
+        <w:insideH w:val="single" w:sz="4" w:space="0" w:color="auto"/>
+        <w:insideV w:val="single" w:sz="4" w:space="0" w:color="auto"/>
+      </w:tblBorders>
+    </w:tblPr>
+  </w:style>
 </w:styles>
 </file>
 

</xml_diff>

<commit_message>
Minor edits, added image
</commit_message>
<xml_diff>
--- a/reports/05 - Final Report.docx
+++ b/reports/05 - Final Report.docx
@@ -2641,6 +2641,9 @@
       </w:r>
       <w:r>
         <w:t>have a different distribution of Vanadium will not be accurate.</w:t>
+      </w:r>
+      <w:r>
+        <w:t xml:space="preserve"> </w:t>
       </w:r>
     </w:p>
     <w:p>
@@ -3613,7 +3616,7 @@
           </mc:Choice>
           <mc:Fallback>
             <w:pict>
-              <v:rect w14:anchorId="5AB57BF2" id="Rectangle 1" o:spid="_x0000_s1026" style="position:absolute;margin-left:331.1pt;margin-top:1.5pt;width:52.2pt;height:51.3pt;z-index:251675648;visibility:visible;mso-wrap-style:square;mso-wrap-distance-left:9pt;mso-wrap-distance-top:0;mso-wrap-distance-right:9pt;mso-wrap-distance-bottom:0;mso-position-horizontal:absolute;mso-position-horizontal-relative:text;mso-position-vertical:absolute;mso-position-vertical-relative:text;v-text-anchor:middle" o:gfxdata="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" fillcolor="#fffc00" stroked="f">
+              <v:rect w14:anchorId="6FE973CE" id="Rectangle 1" o:spid="_x0000_s1026" style="position:absolute;margin-left:331.1pt;margin-top:1.5pt;width:52.2pt;height:51.3pt;z-index:251675648;visibility:visible;mso-wrap-style:square;mso-wrap-distance-left:9pt;mso-wrap-distance-top:0;mso-wrap-distance-right:9pt;mso-wrap-distance-bottom:0;mso-position-horizontal:absolute;mso-position-horizontal-relative:text;mso-position-vertical:absolute;mso-position-vertical-relative:text;v-text-anchor:middle" o:gfxdata="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" fillcolor="#fffc00" stroked="f">
                 <v:fill opacity="30840f"/>
                 <v:stroke joinstyle="round"/>
               </v:rect>
@@ -3730,7 +3733,7 @@
           </mc:Choice>
           <mc:Fallback>
             <w:pict>
-              <v:rect w14:anchorId="47F71DCB" id="Rectangle 1" o:spid="_x0000_s1026" style="position:absolute;margin-left:358.3pt;margin-top:.85pt;width:57.2pt;height:19.7pt;z-index:251685888;visibility:visible;mso-wrap-style:square;mso-width-percent:0;mso-height-percent:0;mso-wrap-distance-left:9pt;mso-wrap-distance-top:0;mso-wrap-distance-right:9pt;mso-wrap-distance-bottom:0;mso-position-horizontal:absolute;mso-position-horizontal-relative:text;mso-position-vertical:absolute;mso-position-vertical-relative:text;mso-width-percent:0;mso-height-percent:0;mso-width-relative:margin;mso-height-relative:margin;v-text-anchor:middle" o:gfxdata="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" fillcolor="#fffc00" stroked="f">
+              <v:rect w14:anchorId="7DFD5B31" id="Rectangle 1" o:spid="_x0000_s1026" style="position:absolute;margin-left:358.3pt;margin-top:.85pt;width:57.2pt;height:19.7pt;z-index:251685888;visibility:visible;mso-wrap-style:square;mso-width-percent:0;mso-height-percent:0;mso-wrap-distance-left:9pt;mso-wrap-distance-top:0;mso-wrap-distance-right:9pt;mso-wrap-distance-bottom:0;mso-position-horizontal:absolute;mso-position-horizontal-relative:text;mso-position-vertical:absolute;mso-position-vertical-relative:text;mso-width-percent:0;mso-height-percent:0;mso-width-relative:margin;mso-height-relative:margin;v-text-anchor:middle" o:gfxdata="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" fillcolor="#fffc00" stroked="f">
                 <v:fill opacity="30840f"/>
                 <v:stroke joinstyle="round"/>
               </v:rect>
@@ -3823,7 +3826,7 @@
           </mc:Choice>
           <mc:Fallback>
             <w:pict>
-              <v:rect w14:anchorId="61530890" id="Rectangle 1" o:spid="_x0000_s1026" style="position:absolute;margin-left:5in;margin-top:16.1pt;width:57.2pt;height:19.6pt;z-index:251691008;visibility:visible;mso-wrap-style:square;mso-width-percent:0;mso-height-percent:0;mso-wrap-distance-left:9pt;mso-wrap-distance-top:0;mso-wrap-distance-right:9pt;mso-wrap-distance-bottom:0;mso-position-horizontal:absolute;mso-position-horizontal-relative:text;mso-position-vertical:absolute;mso-position-vertical-relative:text;mso-width-percent:0;mso-height-percent:0;mso-width-relative:margin;mso-height-relative:margin;v-text-anchor:middle" o:gfxdata="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" fillcolor="#fffc00" stroked="f">
+              <v:rect w14:anchorId="701F7B65" id="Rectangle 1" o:spid="_x0000_s1026" style="position:absolute;margin-left:5in;margin-top:16.1pt;width:57.2pt;height:19.6pt;z-index:251691008;visibility:visible;mso-wrap-style:square;mso-width-percent:0;mso-height-percent:0;mso-wrap-distance-left:9pt;mso-wrap-distance-top:0;mso-wrap-distance-right:9pt;mso-wrap-distance-bottom:0;mso-position-horizontal:absolute;mso-position-horizontal-relative:text;mso-position-vertical:absolute;mso-position-vertical-relative:text;mso-width-percent:0;mso-height-percent:0;mso-width-relative:margin;mso-height-relative:margin;v-text-anchor:middle" o:gfxdata="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" fillcolor="#fffc00" stroked="f">
                 <v:fill opacity="30840f"/>
                 <v:stroke joinstyle="round"/>
               </v:rect>
@@ -3965,7 +3968,22 @@
         <w:t>true</w:t>
       </w:r>
       <w:r>
-        <w:t xml:space="preserve"> strengths. Considering the </w:t>
+        <w:t xml:space="preserve"> strengths. </w:t>
+      </w:r>
+      <w:r>
+        <w:t>The R</w:t>
+      </w:r>
+      <w:r>
+        <w:rPr>
+          <w:vertAlign w:val="superscript"/>
+        </w:rPr>
+        <w:t>2</w:t>
+      </w:r>
+      <w:r>
+        <w:t xml:space="preserve"> was 0.96. The ensemble model describes 96% of the variance in the dataset. </w:t>
+      </w:r>
+      <w:r>
+        <w:t xml:space="preserve">Considering the </w:t>
       </w:r>
       <w:r>
         <w:t>mean Yield strength from this data is 361 MPa, this model would excel at providing rough strength estimates.</w:t>
@@ -4266,7 +4284,7 @@
           </mc:Choice>
           <mc:Fallback>
             <w:pict>
-              <v:rect w14:anchorId="3A733420" id="Rectangle 1" o:spid="_x0000_s1026" style="position:absolute;margin-left:270.6pt;margin-top:5.15pt;width:52.2pt;height:21.6pt;z-index:251693056;visibility:visible;mso-wrap-style:square;mso-height-percent:0;mso-wrap-distance-left:9pt;mso-wrap-distance-top:0;mso-wrap-distance-right:9pt;mso-wrap-distance-bottom:0;mso-position-horizontal:absolute;mso-position-horizontal-relative:text;mso-position-vertical:absolute;mso-position-vertical-relative:text;mso-height-percent:0;mso-height-relative:margin;v-text-anchor:middle" o:gfxdata="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" fillcolor="#fffc00" stroked="f">
+              <v:rect w14:anchorId="66C97D78" id="Rectangle 1" o:spid="_x0000_s1026" style="position:absolute;margin-left:270.6pt;margin-top:5.15pt;width:52.2pt;height:21.6pt;z-index:251693056;visibility:visible;mso-wrap-style:square;mso-height-percent:0;mso-wrap-distance-left:9pt;mso-wrap-distance-top:0;mso-wrap-distance-right:9pt;mso-wrap-distance-bottom:0;mso-position-horizontal:absolute;mso-position-horizontal-relative:text;mso-position-vertical:absolute;mso-position-vertical-relative:text;mso-height-percent:0;mso-height-relative:margin;v-text-anchor:middle" o:gfxdata="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" fillcolor="#fffc00" stroked="f">
                 <v:fill opacity="30840f"/>
                 <v:stroke joinstyle="round"/>
               </v:rect>
@@ -4362,7 +4380,7 @@
           </mc:Choice>
           <mc:Fallback>
             <w:pict>
-              <v:rect w14:anchorId="1DCF82A6" id="Rectangle 1" o:spid="_x0000_s1026" style="position:absolute;margin-left:271.25pt;margin-top:.7pt;width:52.2pt;height:21.6pt;z-index:251694080;visibility:visible;mso-wrap-style:square;mso-height-percent:0;mso-wrap-distance-left:9pt;mso-wrap-distance-top:0;mso-wrap-distance-right:9pt;mso-wrap-distance-bottom:0;mso-position-horizontal:absolute;mso-position-horizontal-relative:text;mso-position-vertical:absolute;mso-position-vertical-relative:text;mso-height-percent:0;mso-height-relative:margin;v-text-anchor:middle" o:gfxdata="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" fillcolor="#fffc00" stroked="f">
+              <v:rect w14:anchorId="19900242" id="Rectangle 1" o:spid="_x0000_s1026" style="position:absolute;margin-left:271.25pt;margin-top:.7pt;width:52.2pt;height:21.6pt;z-index:251694080;visibility:visible;mso-wrap-style:square;mso-height-percent:0;mso-wrap-distance-left:9pt;mso-wrap-distance-top:0;mso-wrap-distance-right:9pt;mso-wrap-distance-bottom:0;mso-position-horizontal:absolute;mso-position-horizontal-relative:text;mso-position-vertical:absolute;mso-position-vertical-relative:text;mso-height-percent:0;mso-height-relative:margin;v-text-anchor:middle" o:gfxdata="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" fillcolor="#fffc00" stroked="f">
                 <v:fill opacity="30840f"/>
                 <v:stroke joinstyle="round"/>
               </v:rect>
@@ -4370,6 +4388,9 @@
           </mc:Fallback>
         </mc:AlternateContent>
       </w:r>
+      <w:r>
+        <w:t xml:space="preserve"> </w:t>
+      </w:r>
     </w:p>
     <w:p>
       <w:pPr>
@@ -4415,32 +4436,55 @@
       <w:r>
         <w:t xml:space="preserve"> MPa which is </w:t>
       </w:r>
-      <w:proofErr w:type="gramStart"/>
-      <w:r>
-        <w:t>similar to</w:t>
-      </w:r>
-      <w:proofErr w:type="gramEnd"/>
+      <w:r>
+        <w:t xml:space="preserve">similar to </w:t>
+      </w:r>
+      <w:r>
+        <w:t xml:space="preserve">the </w:t>
+      </w:r>
+      <w:r>
+        <w:t>MAE obtained from training on the data from all temperatures</w:t>
+      </w:r>
+      <w:r>
+        <w:t xml:space="preserve"> even though t</w:t>
+      </w:r>
+      <w:r>
+        <w:t>he R</w:t>
+      </w:r>
+      <w:r>
+        <w:rPr>
+          <w:vertAlign w:val="superscript"/>
+        </w:rPr>
+        <w:t>2</w:t>
+      </w:r>
+      <w:r>
+        <w:t xml:space="preserve"> did decrease to 0.91</w:t>
+      </w:r>
+      <w:r>
+        <w:t>.</w:t>
+      </w:r>
+      <w:r>
+        <w:t xml:space="preserve"> However, the CV </w:t>
+      </w:r>
+      <w:r>
+        <w:lastRenderedPageBreak/>
+        <w:t xml:space="preserve">MAE </w:t>
+      </w:r>
+      <w:r>
+        <w:t xml:space="preserve">when </w:t>
+      </w:r>
+      <w:r>
+        <w:t>subsetting</w:t>
+      </w:r>
+      <w:r>
+        <w:t xml:space="preserve"> for 27˚C was higher than </w:t>
+      </w:r>
+      <w:r>
+        <w:t>the CV MAE when the data from all temperatures was included (~27 MPa vs. ~14 MPa).</w:t>
+      </w:r>
       <w:r>
         <w:t xml:space="preserve"> </w:t>
       </w:r>
-      <w:r>
-        <w:t xml:space="preserve">the </w:t>
-      </w:r>
-      <w:r>
-        <w:t xml:space="preserve">MAE obtained from training on the data from all temperatures. However, the CV MAE </w:t>
-      </w:r>
-      <w:r>
-        <w:t xml:space="preserve">when </w:t>
-      </w:r>
-      <w:r>
-        <w:t>subsetting</w:t>
-      </w:r>
-      <w:r>
-        <w:t xml:space="preserve"> for 27˚C was higher than </w:t>
-      </w:r>
-      <w:r>
-        <w:t xml:space="preserve">the CV MAE when the data from all temperatures was included (~27 MPa vs. ~14 MPa). </w:t>
-      </w:r>
     </w:p>
     <w:p>
       <w:pPr>
@@ -4503,11 +4547,9 @@
       <w:r>
         <w:t xml:space="preserve"> this was taken into consideration which is why the ensemble Voting Regressor model was chosen even though </w:t>
       </w:r>
-      <w:proofErr w:type="gramStart"/>
-      <w:r>
-        <w:t>it’s</w:t>
-      </w:r>
-      <w:proofErr w:type="gramEnd"/>
+      <w:r>
+        <w:t>its</w:t>
+      </w:r>
       <w:r>
         <w:t xml:space="preserve"> performance was slightly lower than that of the default </w:t>
       </w:r>

</xml_diff>

<commit_message>
Cleaning up, minor changes
Edit errors in some notebooks
</commit_message>
<xml_diff>
--- a/reports/05 - Final Report.docx
+++ b/reports/05 - Final Report.docx
@@ -3935,13 +3935,7 @@
         <w:t>performance. The Voting Regressor scored a</w:t>
       </w:r>
       <w:r>
-        <w:t xml:space="preserve">n </w:t>
-      </w:r>
-      <w:r>
-        <w:t>MAE</w:t>
-      </w:r>
-      <w:r>
-        <w:t xml:space="preserve"> of</w:t>
+        <w:t>n MAE of</w:t>
       </w:r>
       <w:r>
         <w:t xml:space="preserve"> ~14.2</w:t>
@@ -4446,10 +4440,7 @@
         <w:t>MAE obtained from training on the data from all temperatures</w:t>
       </w:r>
       <w:r>
-        <w:t xml:space="preserve"> even though t</w:t>
-      </w:r>
-      <w:r>
-        <w:t>he R</w:t>
+        <w:t xml:space="preserve"> even though the R</w:t>
       </w:r>
       <w:r>
         <w:rPr>
@@ -4458,10 +4449,7 @@
         <w:t>2</w:t>
       </w:r>
       <w:r>
-        <w:t xml:space="preserve"> did decrease to 0.91</w:t>
-      </w:r>
-      <w:r>
-        <w:t>.</w:t>
+        <w:t xml:space="preserve"> did decrease to 0.91.</w:t>
       </w:r>
       <w:r>
         <w:t xml:space="preserve"> However, the CV </w:t>
@@ -4568,7 +4556,13 @@
         <w:t xml:space="preserve"> however </w:t>
       </w:r>
       <w:r>
-        <w:t>it did perform decently on data observed at 27˚C.T</w:t>
+        <w:t xml:space="preserve">it did perform </w:t>
+      </w:r>
+      <w:r>
+        <w:t>very well</w:t>
+      </w:r>
+      <w:r>
+        <w:t xml:space="preserve"> on data observed at 27˚C.T</w:t>
       </w:r>
       <w:r>
         <w:t>he regressor that weighed temperature most heavily, LGBM, has the lowest weightage in the final model</w:t>
@@ -4596,8 +4590,16 @@
       <w:pPr>
         <w:spacing w:line="360" w:lineRule="auto"/>
         <w:ind w:left="284" w:hanging="284"/>
-      </w:pPr>
-      <w:r>
+        <w:rPr>
+          <w:i/>
+          <w:iCs/>
+        </w:rPr>
+      </w:pPr>
+      <w:r>
+        <w:rPr>
+          <w:i/>
+          <w:iCs/>
+        </w:rPr>
         <w:t xml:space="preserve">[1] Applications of vanadium in the steel industry. (2021). Vanadium, 267–332. https://doi.org/10.1016/b978-0-12-818898-9.00011-5 </w:t>
       </w:r>
     </w:p>
@@ -4605,8 +4607,16 @@
       <w:pPr>
         <w:spacing w:line="360" w:lineRule="auto"/>
         <w:ind w:left="284" w:hanging="284"/>
-      </w:pPr>
-      <w:r>
+        <w:rPr>
+          <w:i/>
+          <w:iCs/>
+        </w:rPr>
+      </w:pPr>
+      <w:r>
+        <w:rPr>
+          <w:i/>
+          <w:iCs/>
+        </w:rPr>
         <w:t xml:space="preserve">[2] Applications of vanadium in the steel industry. (2021). Vanadium, 267–332. https://doi.org/10.1016/b978-0-12-818898-9.00011-5 </w:t>
       </w:r>
     </w:p>
@@ -4614,40 +4624,80 @@
       <w:pPr>
         <w:spacing w:line="360" w:lineRule="auto"/>
         <w:ind w:left="284" w:hanging="284"/>
-      </w:pPr>
-      <w:r>
+        <w:rPr>
+          <w:i/>
+          <w:iCs/>
+        </w:rPr>
+      </w:pPr>
+      <w:r>
+        <w:rPr>
+          <w:i/>
+          <w:iCs/>
+        </w:rPr>
         <w:t xml:space="preserve">[3] </w:t>
       </w:r>
       <w:proofErr w:type="spellStart"/>
       <w:r>
+        <w:rPr>
+          <w:i/>
+          <w:iCs/>
+        </w:rPr>
         <w:t>Kaar</w:t>
       </w:r>
       <w:proofErr w:type="spellEnd"/>
       <w:r>
+        <w:rPr>
+          <w:i/>
+          <w:iCs/>
+        </w:rPr>
         <w:t xml:space="preserve">, S., </w:t>
       </w:r>
       <w:proofErr w:type="spellStart"/>
       <w:r>
+        <w:rPr>
+          <w:i/>
+          <w:iCs/>
+        </w:rPr>
         <w:t>Krizan</w:t>
       </w:r>
       <w:proofErr w:type="spellEnd"/>
       <w:r>
+        <w:rPr>
+          <w:i/>
+          <w:iCs/>
+        </w:rPr>
         <w:t xml:space="preserve">, D., Schneider, R., </w:t>
       </w:r>
       <w:proofErr w:type="spellStart"/>
       <w:r>
+        <w:rPr>
+          <w:i/>
+          <w:iCs/>
+        </w:rPr>
         <w:t>Béal</w:t>
       </w:r>
       <w:proofErr w:type="spellEnd"/>
       <w:r>
+        <w:rPr>
+          <w:i/>
+          <w:iCs/>
+        </w:rPr>
         <w:t xml:space="preserve">, C., </w:t>
       </w:r>
       <w:proofErr w:type="spellStart"/>
       <w:r>
+        <w:rPr>
+          <w:i/>
+          <w:iCs/>
+        </w:rPr>
         <w:t>Sommitsch</w:t>
       </w:r>
       <w:proofErr w:type="spellEnd"/>
       <w:r>
+        <w:rPr>
+          <w:i/>
+          <w:iCs/>
+        </w:rPr>
         <w:t>, C. (2019). Effect of manganese on the structure-properties relationship of cold rolled AHSS treated by a quenching and partitioning process. Metals, 9(10), 1122. https://doi.org/10.3390/met9101122</w:t>
       </w:r>
     </w:p>
@@ -5637,6 +5687,7 @@
   <w:style w:type="character" w:default="1" w:styleId="DefaultParagraphFont">
     <w:name w:val="Default Paragraph Font"/>
     <w:uiPriority w:val="1"/>
+    <w:semiHidden/>
     <w:unhideWhenUsed/>
   </w:style>
   <w:style w:type="table" w:default="1" w:styleId="TableNormal">

</xml_diff>